<commit_message>
Extra informatie toegevoegd aan lay-outs
</commit_message>
<xml_diff>
--- a/workshop.docx
+++ b/workshop.docx
@@ -669,8 +669,13 @@
                                   <w:sdtEndPr/>
                                   <w:sdtContent>
                                     <w:r>
-                                      <w:t>Janneke van Veltom</w:t>
+                                      <w:t xml:space="preserve">Janneke van </w:t>
                                     </w:r>
+                                    <w:proofErr w:type="spellStart"/>
+                                    <w:r>
+                                      <w:t>Veltom</w:t>
+                                    </w:r>
+                                    <w:proofErr w:type="spellEnd"/>
                                   </w:sdtContent>
                                 </w:sdt>
                               </w:p>
@@ -793,8 +798,13 @@
                             <w:sdtEndPr/>
                             <w:sdtContent>
                               <w:r>
-                                <w:t>Janneke van Veltom</w:t>
+                                <w:t xml:space="preserve">Janneke van </w:t>
                               </w:r>
+                              <w:proofErr w:type="spellStart"/>
+                              <w:r>
+                                <w:t>Veltom</w:t>
+                              </w:r>
+                              <w:proofErr w:type="spellEnd"/>
                             </w:sdtContent>
                           </w:sdt>
                         </w:p>
@@ -1378,13 +1388,45 @@
     </w:p>
     <w:p>
       <w:r>
-        <w:t>De bestelapplicatie dient mogelijkheden te hebben om uit een reeks van producten te kiezen en die te bestellen. Tijdens deze workshop komt het onderdeel lay-outs in Xamarin naar voren. Wij gaan u vertellen ove</w:t>
+        <w:t xml:space="preserve">De bestelapplicatie dient mogelijkheden te hebben om uit een reeks van producten te kiezen en die te bestellen. Tijdens deze workshop komt het onderdeel lay-outs in </w:t>
+      </w:r>
+      <w:proofErr w:type="spellStart"/>
+      <w:r>
+        <w:t>Xamarin</w:t>
+      </w:r>
+      <w:proofErr w:type="spellEnd"/>
+      <w:r>
+        <w:t xml:space="preserve"> naar voren. Wij gaan u vertellen ove</w:t>
       </w:r>
       <w:r>
         <w:t>r het gebruik van lijst lay-out, het gebruik van</w:t>
       </w:r>
       <w:r>
-        <w:t xml:space="preserve"> scroll view, het gebruik van een grid lay-out en het doorsturen naar nieuwe form. In deze workshop worden enkele voorbeelden gegeven over het gebruik van deze onderdelen in Xamarin en welke voorbeelden u beter niet </w:t>
+        <w:t xml:space="preserve"> </w:t>
+      </w:r>
+      <w:proofErr w:type="spellStart"/>
+      <w:r>
+        <w:t>scroll</w:t>
+      </w:r>
+      <w:proofErr w:type="spellEnd"/>
+      <w:r>
+        <w:t xml:space="preserve"> view, het gebruik van een </w:t>
+      </w:r>
+      <w:proofErr w:type="spellStart"/>
+      <w:r>
+        <w:t>grid</w:t>
+      </w:r>
+      <w:proofErr w:type="spellEnd"/>
+      <w:r>
+        <w:t xml:space="preserve"> lay-out en het doorsturen naar nieuwe form. In deze workshop worden enkele voorbeelden gegeven over het gebruik van deze onderdelen in </w:t>
+      </w:r>
+      <w:proofErr w:type="spellStart"/>
+      <w:r>
+        <w:t>Xamarin</w:t>
+      </w:r>
+      <w:proofErr w:type="spellEnd"/>
+      <w:r>
+        <w:t xml:space="preserve"> en welke voorbeelden u beter niet </w:t>
       </w:r>
       <w:r>
         <w:t>kunt</w:t>
@@ -1414,13 +1456,993 @@
     </w:p>
     <w:p/>
     <w:p>
-      <w:r>
-        <w:t>ListView is een belangrijk UI component van Android applicaties, die overal gebruikt wordt voor 'short lists' vanuit de menu opties tot aan 'long lists' van bijvoorbeeld contacten of internetbrowser favorieten.</w:t>
-      </w:r>
-    </w:p>
-    <w:p>
-      <w:r>
-        <w:t>ListView biedt een simpele manier om een 'scroll list' van rijen te presenteren die geformateerd met een ingebouwde stijl kunnen worden.</w:t>
+      <w:proofErr w:type="spellStart"/>
+      <w:r>
+        <w:t>ListView</w:t>
+      </w:r>
+      <w:proofErr w:type="spellEnd"/>
+      <w:r>
+        <w:t xml:space="preserve"> is een belangrijk UI component van Android applicaties, die overal gebruikt wordt voor 'short </w:t>
+      </w:r>
+      <w:proofErr w:type="spellStart"/>
+      <w:r>
+        <w:t>lists</w:t>
+      </w:r>
+      <w:proofErr w:type="spellEnd"/>
+      <w:r>
+        <w:t xml:space="preserve">' vanuit de menu opties tot aan 'long </w:t>
+      </w:r>
+      <w:proofErr w:type="spellStart"/>
+      <w:r>
+        <w:t>lists</w:t>
+      </w:r>
+      <w:proofErr w:type="spellEnd"/>
+      <w:r>
+        <w:t>' van bijvoorbeeld contacten of internetbrowser favorieten.</w:t>
+      </w:r>
+    </w:p>
+    <w:p>
+      <w:proofErr w:type="spellStart"/>
+      <w:r>
+        <w:t>ListView</w:t>
+      </w:r>
+      <w:proofErr w:type="spellEnd"/>
+      <w:r>
+        <w:t xml:space="preserve"> biedt een simpele manier om een '</w:t>
+      </w:r>
+      <w:proofErr w:type="spellStart"/>
+      <w:r>
+        <w:t>scroll</w:t>
+      </w:r>
+      <w:proofErr w:type="spellEnd"/>
+      <w:r>
+        <w:t xml:space="preserve"> list' van rijen te presenteren die </w:t>
+      </w:r>
+      <w:proofErr w:type="spellStart"/>
+      <w:r>
+        <w:t>geformateerd</w:t>
+      </w:r>
+      <w:proofErr w:type="spellEnd"/>
+      <w:r>
+        <w:t xml:space="preserve"> met een ingebouwde stijl kunnen worden.</w:t>
+      </w:r>
+    </w:p>
+    <w:p>
+      <w:r>
+        <w:t xml:space="preserve">Ook heeft </w:t>
+      </w:r>
+      <w:proofErr w:type="spellStart"/>
+      <w:r>
+        <w:t>ListView</w:t>
+      </w:r>
+      <w:proofErr w:type="spellEnd"/>
+      <w:r>
+        <w:t xml:space="preserve"> een Adapter nodig om data in te kunnen laden die in rijen worden weergeven.</w:t>
+      </w:r>
+    </w:p>
+    <w:p>
+      <w:pPr>
+        <w:pStyle w:val="Kop2"/>
+      </w:pPr>
+      <w:r>
+        <w:t>Toevoegen items aan lay-out</w:t>
+      </w:r>
+    </w:p>
+    <w:p/>
+    <w:p>
+      <w:r>
+        <w:t xml:space="preserve">De makkelijkste manier om een items toe te voegen, doe je doormiddel van </w:t>
+      </w:r>
+      <w:r>
+        <w:t>een array gevuld met strings te vullen:</w:t>
+      </w:r>
+    </w:p>
+    <w:p>
+      <w:pPr>
+        <w:pBdr>
+          <w:top w:val="single" w:sz="24" w:space="12" w:color="ECF0F1"/>
+          <w:left w:val="single" w:sz="24" w:space="14" w:color="ECF0F1"/>
+          <w:bottom w:val="single" w:sz="24" w:space="12" w:color="ECF0F1"/>
+          <w:right w:val="single" w:sz="24" w:space="14" w:color="ECF0F1"/>
+        </w:pBdr>
+        <w:shd w:val="clear" w:color="auto" w:fill="FFFFFF"/>
+        <w:tabs>
+          <w:tab w:val="left" w:pos="916"/>
+          <w:tab w:val="left" w:pos="1832"/>
+          <w:tab w:val="left" w:pos="2748"/>
+          <w:tab w:val="left" w:pos="3664"/>
+          <w:tab w:val="left" w:pos="4580"/>
+          <w:tab w:val="left" w:pos="5496"/>
+          <w:tab w:val="left" w:pos="6412"/>
+          <w:tab w:val="left" w:pos="7328"/>
+          <w:tab w:val="left" w:pos="8244"/>
+          <w:tab w:val="left" w:pos="9160"/>
+          <w:tab w:val="left" w:pos="10076"/>
+          <w:tab w:val="left" w:pos="10992"/>
+          <w:tab w:val="left" w:pos="11908"/>
+          <w:tab w:val="left" w:pos="12824"/>
+          <w:tab w:val="left" w:pos="13740"/>
+          <w:tab w:val="left" w:pos="14656"/>
+        </w:tabs>
+        <w:spacing w:after="0" w:line="240" w:lineRule="auto"/>
+        <w:rPr>
+          <w:rFonts w:ascii="Courier New" w:eastAsia="Times New Roman" w:hAnsi="Courier New" w:cs="Courier New"/>
+          <w:color w:val="4E5758"/>
+          <w:sz w:val="20"/>
+          <w:bdr w:val="none" w:sz="0" w:space="0" w:color="auto" w:frame="1"/>
+          <w:lang w:val="en-US"/>
+        </w:rPr>
+      </w:pPr>
+      <w:r>
+        <w:rPr>
+          <w:rFonts w:ascii="Courier New" w:eastAsia="Times New Roman" w:hAnsi="Courier New" w:cs="Courier New"/>
+          <w:color w:val="009695"/>
+          <w:sz w:val="20"/>
+          <w:bdr w:val="none" w:sz="0" w:space="0" w:color="auto" w:frame="1"/>
+          <w:lang w:val="en-US"/>
+        </w:rPr>
+        <w:t>var</w:t>
+      </w:r>
+      <w:r>
+        <w:rPr>
+          <w:rFonts w:ascii="Courier New" w:eastAsia="Times New Roman" w:hAnsi="Courier New" w:cs="Courier New"/>
+          <w:color w:val="4E5758"/>
+          <w:sz w:val="20"/>
+          <w:bdr w:val="none" w:sz="0" w:space="0" w:color="auto" w:frame="1"/>
+          <w:lang w:val="en-US"/>
+        </w:rPr>
+        <w:t xml:space="preserve"> listView </w:t>
+      </w:r>
+      <w:r>
+        <w:rPr>
+          <w:rFonts w:ascii="Courier New" w:eastAsia="Times New Roman" w:hAnsi="Courier New" w:cs="Courier New"/>
+          <w:color w:val="268BD2"/>
+          <w:sz w:val="20"/>
+          <w:bdr w:val="none" w:sz="0" w:space="0" w:color="auto" w:frame="1"/>
+          <w:lang w:val="en-US"/>
+        </w:rPr>
+        <w:t>=</w:t>
+      </w:r>
+      <w:r>
+        <w:rPr>
+          <w:rFonts w:ascii="Courier New" w:eastAsia="Times New Roman" w:hAnsi="Courier New" w:cs="Courier New"/>
+          <w:color w:val="4E5758"/>
+          <w:sz w:val="20"/>
+          <w:bdr w:val="none" w:sz="0" w:space="0" w:color="auto" w:frame="1"/>
+          <w:lang w:val="en-US"/>
+        </w:rPr>
+        <w:t xml:space="preserve"> </w:t>
+      </w:r>
+      <w:r>
+        <w:rPr>
+          <w:rFonts w:ascii="Courier New" w:eastAsia="Times New Roman" w:hAnsi="Courier New" w:cs="Courier New"/>
+          <w:color w:val="009695"/>
+          <w:sz w:val="20"/>
+          <w:bdr w:val="none" w:sz="0" w:space="0" w:color="auto" w:frame="1"/>
+          <w:lang w:val="en-US"/>
+        </w:rPr>
+        <w:t>new</w:t>
+      </w:r>
+      <w:r>
+        <w:rPr>
+          <w:rFonts w:ascii="Courier New" w:eastAsia="Times New Roman" w:hAnsi="Courier New" w:cs="Courier New"/>
+          <w:color w:val="4E5758"/>
+          <w:sz w:val="20"/>
+          <w:bdr w:val="none" w:sz="0" w:space="0" w:color="auto" w:frame="1"/>
+          <w:lang w:val="en-US"/>
+        </w:rPr>
+        <w:t xml:space="preserve"> </w:t>
+      </w:r>
+      <w:r>
+        <w:rPr>
+          <w:rFonts w:ascii="Courier New" w:eastAsia="Times New Roman" w:hAnsi="Courier New" w:cs="Courier New"/>
+          <w:color w:val="555753"/>
+          <w:sz w:val="20"/>
+          <w:bdr w:val="none" w:sz="0" w:space="0" w:color="auto" w:frame="1"/>
+          <w:lang w:val="en-US"/>
+        </w:rPr>
+        <w:t>ListView</w:t>
+      </w:r>
+      <w:r>
+        <w:rPr>
+          <w:rFonts w:ascii="Courier New" w:eastAsia="Times New Roman" w:hAnsi="Courier New" w:cs="Courier New"/>
+          <w:color w:val="4E5758"/>
+          <w:sz w:val="20"/>
+          <w:bdr w:val="none" w:sz="0" w:space="0" w:color="auto" w:frame="1"/>
+          <w:lang w:val="en-US"/>
+        </w:rPr>
+        <w:t>();</w:t>
+      </w:r>
+    </w:p>
+    <w:p>
+      <w:pPr>
+        <w:pBdr>
+          <w:top w:val="single" w:sz="24" w:space="12" w:color="ECF0F1"/>
+          <w:left w:val="single" w:sz="24" w:space="14" w:color="ECF0F1"/>
+          <w:bottom w:val="single" w:sz="24" w:space="12" w:color="ECF0F1"/>
+          <w:right w:val="single" w:sz="24" w:space="14" w:color="ECF0F1"/>
+        </w:pBdr>
+        <w:shd w:val="clear" w:color="auto" w:fill="FFFFFF"/>
+        <w:tabs>
+          <w:tab w:val="left" w:pos="916"/>
+          <w:tab w:val="left" w:pos="1832"/>
+          <w:tab w:val="left" w:pos="2748"/>
+          <w:tab w:val="left" w:pos="3664"/>
+          <w:tab w:val="left" w:pos="4580"/>
+          <w:tab w:val="left" w:pos="5496"/>
+          <w:tab w:val="left" w:pos="6412"/>
+          <w:tab w:val="left" w:pos="7328"/>
+          <w:tab w:val="left" w:pos="8244"/>
+          <w:tab w:val="left" w:pos="9160"/>
+          <w:tab w:val="left" w:pos="10076"/>
+          <w:tab w:val="left" w:pos="10992"/>
+          <w:tab w:val="left" w:pos="11908"/>
+          <w:tab w:val="left" w:pos="12824"/>
+          <w:tab w:val="left" w:pos="13740"/>
+          <w:tab w:val="left" w:pos="14656"/>
+        </w:tabs>
+        <w:spacing w:after="0" w:line="240" w:lineRule="auto"/>
+        <w:rPr>
+          <w:rFonts w:ascii="Courier New" w:eastAsia="Times New Roman" w:hAnsi="Courier New" w:cs="Courier New"/>
+          <w:color w:val="4E5758"/>
+          <w:sz w:val="20"/>
+          <w:bdr w:val="none" w:sz="0" w:space="0" w:color="auto" w:frame="1"/>
+          <w:lang w:val="en-US"/>
+        </w:rPr>
+      </w:pPr>
+      <w:r>
+        <w:rPr>
+          <w:rFonts w:ascii="Courier New" w:eastAsia="Times New Roman" w:hAnsi="Courier New" w:cs="Courier New"/>
+          <w:color w:val="4E5758"/>
+          <w:sz w:val="20"/>
+          <w:bdr w:val="none" w:sz="0" w:space="0" w:color="auto" w:frame="1"/>
+          <w:lang w:val="en-US"/>
+        </w:rPr>
+        <w:t>listView.</w:t>
+      </w:r>
+      <w:r>
+        <w:rPr>
+          <w:rFonts w:ascii="Courier New" w:eastAsia="Times New Roman" w:hAnsi="Courier New" w:cs="Courier New"/>
+          <w:color w:val="3364AD"/>
+          <w:sz w:val="20"/>
+          <w:bdr w:val="none" w:sz="0" w:space="0" w:color="auto" w:frame="1"/>
+          <w:lang w:val="en-US"/>
+        </w:rPr>
+        <w:t>ItemsSource</w:t>
+      </w:r>
+      <w:r>
+        <w:rPr>
+          <w:rFonts w:ascii="Courier New" w:eastAsia="Times New Roman" w:hAnsi="Courier New" w:cs="Courier New"/>
+          <w:color w:val="4E5758"/>
+          <w:sz w:val="20"/>
+          <w:bdr w:val="none" w:sz="0" w:space="0" w:color="auto" w:frame="1"/>
+          <w:lang w:val="en-US"/>
+        </w:rPr>
+        <w:t xml:space="preserve"> </w:t>
+      </w:r>
+      <w:r>
+        <w:rPr>
+          <w:rFonts w:ascii="Courier New" w:eastAsia="Times New Roman" w:hAnsi="Courier New" w:cs="Courier New"/>
+          <w:color w:val="268BD2"/>
+          <w:sz w:val="20"/>
+          <w:bdr w:val="none" w:sz="0" w:space="0" w:color="auto" w:frame="1"/>
+          <w:lang w:val="en-US"/>
+        </w:rPr>
+        <w:t>=</w:t>
+      </w:r>
+      <w:r>
+        <w:rPr>
+          <w:rFonts w:ascii="Courier New" w:eastAsia="Times New Roman" w:hAnsi="Courier New" w:cs="Courier New"/>
+          <w:color w:val="4E5758"/>
+          <w:sz w:val="20"/>
+          <w:bdr w:val="none" w:sz="0" w:space="0" w:color="auto" w:frame="1"/>
+          <w:lang w:val="en-US"/>
+        </w:rPr>
+        <w:t xml:space="preserve"> </w:t>
+      </w:r>
+      <w:r>
+        <w:rPr>
+          <w:rFonts w:ascii="Courier New" w:eastAsia="Times New Roman" w:hAnsi="Courier New" w:cs="Courier New"/>
+          <w:color w:val="268BD2"/>
+          <w:sz w:val="20"/>
+          <w:bdr w:val="none" w:sz="0" w:space="0" w:color="auto" w:frame="1"/>
+          <w:lang w:val="en-US"/>
+        </w:rPr>
+        <w:t>new</w:t>
+      </w:r>
+      <w:r>
+        <w:rPr>
+          <w:rFonts w:ascii="Courier New" w:eastAsia="Times New Roman" w:hAnsi="Courier New" w:cs="Courier New"/>
+          <w:color w:val="4E5758"/>
+          <w:sz w:val="20"/>
+          <w:bdr w:val="none" w:sz="0" w:space="0" w:color="auto" w:frame="1"/>
+          <w:lang w:val="en-US"/>
+        </w:rPr>
+        <w:t xml:space="preserve"> </w:t>
+      </w:r>
+      <w:r>
+        <w:rPr>
+          <w:rFonts w:ascii="Courier New" w:eastAsia="Times New Roman" w:hAnsi="Courier New" w:cs="Courier New"/>
+          <w:color w:val="3364AD"/>
+          <w:sz w:val="20"/>
+          <w:bdr w:val="none" w:sz="0" w:space="0" w:color="auto" w:frame="1"/>
+          <w:lang w:val="en-US"/>
+        </w:rPr>
+        <w:t>string</w:t>
+      </w:r>
+      <w:r>
+        <w:rPr>
+          <w:rFonts w:ascii="Courier New" w:eastAsia="Times New Roman" w:hAnsi="Courier New" w:cs="Courier New"/>
+          <w:color w:val="4E5758"/>
+          <w:sz w:val="20"/>
+          <w:bdr w:val="none" w:sz="0" w:space="0" w:color="auto" w:frame="1"/>
+          <w:lang w:val="en-US"/>
+        </w:rPr>
+        <w:t>[]{</w:t>
+      </w:r>
+    </w:p>
+    <w:p>
+      <w:pPr>
+        <w:pBdr>
+          <w:top w:val="single" w:sz="24" w:space="12" w:color="ECF0F1"/>
+          <w:left w:val="single" w:sz="24" w:space="14" w:color="ECF0F1"/>
+          <w:bottom w:val="single" w:sz="24" w:space="12" w:color="ECF0F1"/>
+          <w:right w:val="single" w:sz="24" w:space="14" w:color="ECF0F1"/>
+        </w:pBdr>
+        <w:shd w:val="clear" w:color="auto" w:fill="FFFFFF"/>
+        <w:tabs>
+          <w:tab w:val="left" w:pos="916"/>
+          <w:tab w:val="left" w:pos="1832"/>
+          <w:tab w:val="left" w:pos="2748"/>
+          <w:tab w:val="left" w:pos="3664"/>
+          <w:tab w:val="left" w:pos="4580"/>
+          <w:tab w:val="left" w:pos="5496"/>
+          <w:tab w:val="left" w:pos="6412"/>
+          <w:tab w:val="left" w:pos="7328"/>
+          <w:tab w:val="left" w:pos="8244"/>
+          <w:tab w:val="left" w:pos="9160"/>
+          <w:tab w:val="left" w:pos="10076"/>
+          <w:tab w:val="left" w:pos="10992"/>
+          <w:tab w:val="left" w:pos="11908"/>
+          <w:tab w:val="left" w:pos="12824"/>
+          <w:tab w:val="left" w:pos="13740"/>
+          <w:tab w:val="left" w:pos="14656"/>
+        </w:tabs>
+        <w:spacing w:after="0" w:line="240" w:lineRule="auto"/>
+        <w:rPr>
+          <w:rFonts w:ascii="Courier New" w:eastAsia="Times New Roman" w:hAnsi="Courier New" w:cs="Courier New"/>
+          <w:color w:val="4E5758"/>
+          <w:sz w:val="20"/>
+          <w:bdr w:val="none" w:sz="0" w:space="0" w:color="auto" w:frame="1"/>
+          <w:lang w:val="en-US"/>
+        </w:rPr>
+      </w:pPr>
+      <w:r>
+        <w:rPr>
+          <w:rFonts w:ascii="Courier New" w:eastAsia="Times New Roman" w:hAnsi="Courier New" w:cs="Courier New"/>
+          <w:color w:val="4E5758"/>
+          <w:sz w:val="20"/>
+          <w:bdr w:val="none" w:sz="0" w:space="0" w:color="auto" w:frame="1"/>
+          <w:lang w:val="en-US"/>
+        </w:rPr>
+        <w:t xml:space="preserve">  </w:t>
+      </w:r>
+      <w:r>
+        <w:rPr>
+          <w:rFonts w:ascii="Courier New" w:eastAsia="Times New Roman" w:hAnsi="Courier New" w:cs="Courier New"/>
+          <w:color w:val="F57D00"/>
+          <w:sz w:val="20"/>
+          <w:bdr w:val="none" w:sz="0" w:space="0" w:color="auto" w:frame="1"/>
+          <w:lang w:val="en-US"/>
+        </w:rPr>
+        <w:t>"mono"</w:t>
+      </w:r>
+      <w:r>
+        <w:rPr>
+          <w:rFonts w:ascii="Courier New" w:eastAsia="Times New Roman" w:hAnsi="Courier New" w:cs="Courier New"/>
+          <w:color w:val="4E5758"/>
+          <w:sz w:val="20"/>
+          <w:bdr w:val="none" w:sz="0" w:space="0" w:color="auto" w:frame="1"/>
+          <w:lang w:val="en-US"/>
+        </w:rPr>
+        <w:t>,</w:t>
+      </w:r>
+    </w:p>
+    <w:p>
+      <w:pPr>
+        <w:pBdr>
+          <w:top w:val="single" w:sz="24" w:space="12" w:color="ECF0F1"/>
+          <w:left w:val="single" w:sz="24" w:space="14" w:color="ECF0F1"/>
+          <w:bottom w:val="single" w:sz="24" w:space="12" w:color="ECF0F1"/>
+          <w:right w:val="single" w:sz="24" w:space="14" w:color="ECF0F1"/>
+        </w:pBdr>
+        <w:shd w:val="clear" w:color="auto" w:fill="FFFFFF"/>
+        <w:tabs>
+          <w:tab w:val="left" w:pos="916"/>
+          <w:tab w:val="left" w:pos="1832"/>
+          <w:tab w:val="left" w:pos="2748"/>
+          <w:tab w:val="left" w:pos="3664"/>
+          <w:tab w:val="left" w:pos="4580"/>
+          <w:tab w:val="left" w:pos="5496"/>
+          <w:tab w:val="left" w:pos="6412"/>
+          <w:tab w:val="left" w:pos="7328"/>
+          <w:tab w:val="left" w:pos="8244"/>
+          <w:tab w:val="left" w:pos="9160"/>
+          <w:tab w:val="left" w:pos="10076"/>
+          <w:tab w:val="left" w:pos="10992"/>
+          <w:tab w:val="left" w:pos="11908"/>
+          <w:tab w:val="left" w:pos="12824"/>
+          <w:tab w:val="left" w:pos="13740"/>
+          <w:tab w:val="left" w:pos="14656"/>
+        </w:tabs>
+        <w:spacing w:after="0" w:line="240" w:lineRule="auto"/>
+        <w:rPr>
+          <w:rFonts w:ascii="Courier New" w:eastAsia="Times New Roman" w:hAnsi="Courier New" w:cs="Courier New"/>
+          <w:color w:val="4E5758"/>
+          <w:sz w:val="20"/>
+          <w:bdr w:val="none" w:sz="0" w:space="0" w:color="auto" w:frame="1"/>
+          <w:lang w:val="en-US"/>
+        </w:rPr>
+      </w:pPr>
+      <w:r>
+        <w:rPr>
+          <w:rFonts w:ascii="Courier New" w:eastAsia="Times New Roman" w:hAnsi="Courier New" w:cs="Courier New"/>
+          <w:color w:val="4E5758"/>
+          <w:sz w:val="20"/>
+          <w:bdr w:val="none" w:sz="0" w:space="0" w:color="auto" w:frame="1"/>
+          <w:lang w:val="en-US"/>
+        </w:rPr>
+        <w:t xml:space="preserve">  </w:t>
+      </w:r>
+      <w:r>
+        <w:rPr>
+          <w:rFonts w:ascii="Courier New" w:eastAsia="Times New Roman" w:hAnsi="Courier New" w:cs="Courier New"/>
+          <w:color w:val="F57D00"/>
+          <w:sz w:val="20"/>
+          <w:bdr w:val="none" w:sz="0" w:space="0" w:color="auto" w:frame="1"/>
+          <w:lang w:val="en-US"/>
+        </w:rPr>
+        <w:t>"monodroid"</w:t>
+      </w:r>
+      <w:r>
+        <w:rPr>
+          <w:rFonts w:ascii="Courier New" w:eastAsia="Times New Roman" w:hAnsi="Courier New" w:cs="Courier New"/>
+          <w:color w:val="4E5758"/>
+          <w:sz w:val="20"/>
+          <w:bdr w:val="none" w:sz="0" w:space="0" w:color="auto" w:frame="1"/>
+          <w:lang w:val="en-US"/>
+        </w:rPr>
+        <w:t>,</w:t>
+      </w:r>
+    </w:p>
+    <w:p>
+      <w:pPr>
+        <w:pBdr>
+          <w:top w:val="single" w:sz="24" w:space="12" w:color="ECF0F1"/>
+          <w:left w:val="single" w:sz="24" w:space="14" w:color="ECF0F1"/>
+          <w:bottom w:val="single" w:sz="24" w:space="12" w:color="ECF0F1"/>
+          <w:right w:val="single" w:sz="24" w:space="14" w:color="ECF0F1"/>
+        </w:pBdr>
+        <w:shd w:val="clear" w:color="auto" w:fill="FFFFFF"/>
+        <w:tabs>
+          <w:tab w:val="left" w:pos="916"/>
+          <w:tab w:val="left" w:pos="1832"/>
+          <w:tab w:val="left" w:pos="2748"/>
+          <w:tab w:val="left" w:pos="3664"/>
+          <w:tab w:val="left" w:pos="4580"/>
+          <w:tab w:val="left" w:pos="5496"/>
+          <w:tab w:val="left" w:pos="6412"/>
+          <w:tab w:val="left" w:pos="7328"/>
+          <w:tab w:val="left" w:pos="8244"/>
+          <w:tab w:val="left" w:pos="9160"/>
+          <w:tab w:val="left" w:pos="10076"/>
+          <w:tab w:val="left" w:pos="10992"/>
+          <w:tab w:val="left" w:pos="11908"/>
+          <w:tab w:val="left" w:pos="12824"/>
+          <w:tab w:val="left" w:pos="13740"/>
+          <w:tab w:val="left" w:pos="14656"/>
+        </w:tabs>
+        <w:spacing w:after="0" w:line="240" w:lineRule="auto"/>
+        <w:rPr>
+          <w:rFonts w:ascii="Courier New" w:eastAsia="Times New Roman" w:hAnsi="Courier New" w:cs="Courier New"/>
+          <w:color w:val="4E5758"/>
+          <w:sz w:val="20"/>
+          <w:bdr w:val="none" w:sz="0" w:space="0" w:color="auto" w:frame="1"/>
+          <w:lang w:val="en-US"/>
+        </w:rPr>
+      </w:pPr>
+      <w:r>
+        <w:rPr>
+          <w:rFonts w:ascii="Courier New" w:eastAsia="Times New Roman" w:hAnsi="Courier New" w:cs="Courier New"/>
+          <w:color w:val="4E5758"/>
+          <w:sz w:val="20"/>
+          <w:bdr w:val="none" w:sz="0" w:space="0" w:color="auto" w:frame="1"/>
+          <w:lang w:val="en-US"/>
+        </w:rPr>
+        <w:t xml:space="preserve">  </w:t>
+      </w:r>
+      <w:r>
+        <w:rPr>
+          <w:rFonts w:ascii="Courier New" w:eastAsia="Times New Roman" w:hAnsi="Courier New" w:cs="Courier New"/>
+          <w:color w:val="F57D00"/>
+          <w:sz w:val="20"/>
+          <w:bdr w:val="none" w:sz="0" w:space="0" w:color="auto" w:frame="1"/>
+          <w:lang w:val="en-US"/>
+        </w:rPr>
+        <w:t>"monotouch"</w:t>
+      </w:r>
+      <w:r>
+        <w:rPr>
+          <w:rFonts w:ascii="Courier New" w:eastAsia="Times New Roman" w:hAnsi="Courier New" w:cs="Courier New"/>
+          <w:color w:val="4E5758"/>
+          <w:sz w:val="20"/>
+          <w:bdr w:val="none" w:sz="0" w:space="0" w:color="auto" w:frame="1"/>
+          <w:lang w:val="en-US"/>
+        </w:rPr>
+        <w:t>,</w:t>
+      </w:r>
+    </w:p>
+    <w:p>
+      <w:pPr>
+        <w:pBdr>
+          <w:top w:val="single" w:sz="24" w:space="12" w:color="ECF0F1"/>
+          <w:left w:val="single" w:sz="24" w:space="14" w:color="ECF0F1"/>
+          <w:bottom w:val="single" w:sz="24" w:space="12" w:color="ECF0F1"/>
+          <w:right w:val="single" w:sz="24" w:space="14" w:color="ECF0F1"/>
+        </w:pBdr>
+        <w:shd w:val="clear" w:color="auto" w:fill="FFFFFF"/>
+        <w:tabs>
+          <w:tab w:val="left" w:pos="916"/>
+          <w:tab w:val="left" w:pos="1832"/>
+          <w:tab w:val="left" w:pos="2748"/>
+          <w:tab w:val="left" w:pos="3664"/>
+          <w:tab w:val="left" w:pos="4580"/>
+          <w:tab w:val="left" w:pos="5496"/>
+          <w:tab w:val="left" w:pos="6412"/>
+          <w:tab w:val="left" w:pos="7328"/>
+          <w:tab w:val="left" w:pos="8244"/>
+          <w:tab w:val="left" w:pos="9160"/>
+          <w:tab w:val="left" w:pos="10076"/>
+          <w:tab w:val="left" w:pos="10992"/>
+          <w:tab w:val="left" w:pos="11908"/>
+          <w:tab w:val="left" w:pos="12824"/>
+          <w:tab w:val="left" w:pos="13740"/>
+          <w:tab w:val="left" w:pos="14656"/>
+        </w:tabs>
+        <w:spacing w:after="0" w:line="240" w:lineRule="auto"/>
+        <w:rPr>
+          <w:rFonts w:ascii="Courier New" w:eastAsia="Times New Roman" w:hAnsi="Courier New" w:cs="Courier New"/>
+          <w:color w:val="4E5758"/>
+          <w:sz w:val="20"/>
+          <w:bdr w:val="none" w:sz="0" w:space="0" w:color="auto" w:frame="1"/>
+          <w:lang w:val="en-US"/>
+        </w:rPr>
+      </w:pPr>
+      <w:r>
+        <w:rPr>
+          <w:rFonts w:ascii="Courier New" w:eastAsia="Times New Roman" w:hAnsi="Courier New" w:cs="Courier New"/>
+          <w:color w:val="4E5758"/>
+          <w:sz w:val="20"/>
+          <w:bdr w:val="none" w:sz="0" w:space="0" w:color="auto" w:frame="1"/>
+          <w:lang w:val="en-US"/>
+        </w:rPr>
+        <w:t xml:space="preserve">  </w:t>
+      </w:r>
+      <w:r>
+        <w:rPr>
+          <w:rFonts w:ascii="Courier New" w:eastAsia="Times New Roman" w:hAnsi="Courier New" w:cs="Courier New"/>
+          <w:color w:val="F57D00"/>
+          <w:sz w:val="20"/>
+          <w:bdr w:val="none" w:sz="0" w:space="0" w:color="auto" w:frame="1"/>
+          <w:lang w:val="en-US"/>
+        </w:rPr>
+        <w:t>"monorail"</w:t>
+      </w:r>
+      <w:r>
+        <w:rPr>
+          <w:rFonts w:ascii="Courier New" w:eastAsia="Times New Roman" w:hAnsi="Courier New" w:cs="Courier New"/>
+          <w:color w:val="4E5758"/>
+          <w:sz w:val="20"/>
+          <w:bdr w:val="none" w:sz="0" w:space="0" w:color="auto" w:frame="1"/>
+          <w:lang w:val="en-US"/>
+        </w:rPr>
+        <w:t>,</w:t>
+      </w:r>
+    </w:p>
+    <w:p>
+      <w:pPr>
+        <w:pBdr>
+          <w:top w:val="single" w:sz="24" w:space="12" w:color="ECF0F1"/>
+          <w:left w:val="single" w:sz="24" w:space="14" w:color="ECF0F1"/>
+          <w:bottom w:val="single" w:sz="24" w:space="12" w:color="ECF0F1"/>
+          <w:right w:val="single" w:sz="24" w:space="14" w:color="ECF0F1"/>
+        </w:pBdr>
+        <w:shd w:val="clear" w:color="auto" w:fill="FFFFFF"/>
+        <w:tabs>
+          <w:tab w:val="left" w:pos="916"/>
+          <w:tab w:val="left" w:pos="1832"/>
+          <w:tab w:val="left" w:pos="2748"/>
+          <w:tab w:val="left" w:pos="3664"/>
+          <w:tab w:val="left" w:pos="4580"/>
+          <w:tab w:val="left" w:pos="5496"/>
+          <w:tab w:val="left" w:pos="6412"/>
+          <w:tab w:val="left" w:pos="7328"/>
+          <w:tab w:val="left" w:pos="8244"/>
+          <w:tab w:val="left" w:pos="9160"/>
+          <w:tab w:val="left" w:pos="10076"/>
+          <w:tab w:val="left" w:pos="10992"/>
+          <w:tab w:val="left" w:pos="11908"/>
+          <w:tab w:val="left" w:pos="12824"/>
+          <w:tab w:val="left" w:pos="13740"/>
+          <w:tab w:val="left" w:pos="14656"/>
+        </w:tabs>
+        <w:spacing w:after="0" w:line="240" w:lineRule="auto"/>
+        <w:rPr>
+          <w:rFonts w:ascii="Courier New" w:eastAsia="Times New Roman" w:hAnsi="Courier New" w:cs="Courier New"/>
+          <w:color w:val="4E5758"/>
+          <w:sz w:val="20"/>
+          <w:bdr w:val="none" w:sz="0" w:space="0" w:color="auto" w:frame="1"/>
+          <w:lang w:val="en-US"/>
+        </w:rPr>
+      </w:pPr>
+      <w:r>
+        <w:rPr>
+          <w:rFonts w:ascii="Courier New" w:eastAsia="Times New Roman" w:hAnsi="Courier New" w:cs="Courier New"/>
+          <w:color w:val="4E5758"/>
+          <w:sz w:val="20"/>
+          <w:bdr w:val="none" w:sz="0" w:space="0" w:color="auto" w:frame="1"/>
+          <w:lang w:val="en-US"/>
+        </w:rPr>
+        <w:t xml:space="preserve">  </w:t>
+      </w:r>
+      <w:r>
+        <w:rPr>
+          <w:rFonts w:ascii="Courier New" w:eastAsia="Times New Roman" w:hAnsi="Courier New" w:cs="Courier New"/>
+          <w:color w:val="F57D00"/>
+          <w:sz w:val="20"/>
+          <w:bdr w:val="none" w:sz="0" w:space="0" w:color="auto" w:frame="1"/>
+          <w:lang w:val="en-US"/>
+        </w:rPr>
+        <w:t>"monodevelop"</w:t>
+      </w:r>
+      <w:r>
+        <w:rPr>
+          <w:rFonts w:ascii="Courier New" w:eastAsia="Times New Roman" w:hAnsi="Courier New" w:cs="Courier New"/>
+          <w:color w:val="4E5758"/>
+          <w:sz w:val="20"/>
+          <w:bdr w:val="none" w:sz="0" w:space="0" w:color="auto" w:frame="1"/>
+          <w:lang w:val="en-US"/>
+        </w:rPr>
+        <w:t>,</w:t>
+      </w:r>
+    </w:p>
+    <w:p>
+      <w:pPr>
+        <w:pBdr>
+          <w:top w:val="single" w:sz="24" w:space="12" w:color="ECF0F1"/>
+          <w:left w:val="single" w:sz="24" w:space="14" w:color="ECF0F1"/>
+          <w:bottom w:val="single" w:sz="24" w:space="12" w:color="ECF0F1"/>
+          <w:right w:val="single" w:sz="24" w:space="14" w:color="ECF0F1"/>
+        </w:pBdr>
+        <w:shd w:val="clear" w:color="auto" w:fill="FFFFFF"/>
+        <w:tabs>
+          <w:tab w:val="left" w:pos="916"/>
+          <w:tab w:val="left" w:pos="1832"/>
+          <w:tab w:val="left" w:pos="2748"/>
+          <w:tab w:val="left" w:pos="3664"/>
+          <w:tab w:val="left" w:pos="4580"/>
+          <w:tab w:val="left" w:pos="5496"/>
+          <w:tab w:val="left" w:pos="6412"/>
+          <w:tab w:val="left" w:pos="7328"/>
+          <w:tab w:val="left" w:pos="8244"/>
+          <w:tab w:val="left" w:pos="9160"/>
+          <w:tab w:val="left" w:pos="10076"/>
+          <w:tab w:val="left" w:pos="10992"/>
+          <w:tab w:val="left" w:pos="11908"/>
+          <w:tab w:val="left" w:pos="12824"/>
+          <w:tab w:val="left" w:pos="13740"/>
+          <w:tab w:val="left" w:pos="14656"/>
+        </w:tabs>
+        <w:spacing w:after="0" w:line="240" w:lineRule="auto"/>
+        <w:rPr>
+          <w:rFonts w:ascii="Courier New" w:eastAsia="Times New Roman" w:hAnsi="Courier New" w:cs="Courier New"/>
+          <w:color w:val="4E5758"/>
+          <w:sz w:val="20"/>
+          <w:bdr w:val="none" w:sz="0" w:space="0" w:color="auto" w:frame="1"/>
+        </w:rPr>
+      </w:pPr>
+      <w:r>
+        <w:rPr>
+          <w:rFonts w:ascii="Courier New" w:eastAsia="Times New Roman" w:hAnsi="Courier New" w:cs="Courier New"/>
+          <w:color w:val="4E5758"/>
+          <w:sz w:val="20"/>
+          <w:bdr w:val="none" w:sz="0" w:space="0" w:color="auto" w:frame="1"/>
+          <w:lang w:val="en-US"/>
+        </w:rPr>
+        <w:t xml:space="preserve">  </w:t>
+      </w:r>
+      <w:r>
+        <w:rPr>
+          <w:rFonts w:ascii="Courier New" w:eastAsia="Times New Roman" w:hAnsi="Courier New" w:cs="Courier New"/>
+          <w:color w:val="F57D00"/>
+          <w:sz w:val="20"/>
+          <w:bdr w:val="none" w:sz="0" w:space="0" w:color="auto" w:frame="1"/>
+        </w:rPr>
+        <w:t>"monotone"</w:t>
+      </w:r>
+      <w:r>
+        <w:rPr>
+          <w:rFonts w:ascii="Courier New" w:eastAsia="Times New Roman" w:hAnsi="Courier New" w:cs="Courier New"/>
+          <w:color w:val="4E5758"/>
+          <w:sz w:val="20"/>
+          <w:bdr w:val="none" w:sz="0" w:space="0" w:color="auto" w:frame="1"/>
+        </w:rPr>
+        <w:t>,</w:t>
+      </w:r>
+    </w:p>
+    <w:p>
+      <w:pPr>
+        <w:pBdr>
+          <w:top w:val="single" w:sz="24" w:space="12" w:color="ECF0F1"/>
+          <w:left w:val="single" w:sz="24" w:space="14" w:color="ECF0F1"/>
+          <w:bottom w:val="single" w:sz="24" w:space="12" w:color="ECF0F1"/>
+          <w:right w:val="single" w:sz="24" w:space="14" w:color="ECF0F1"/>
+        </w:pBdr>
+        <w:shd w:val="clear" w:color="auto" w:fill="FFFFFF"/>
+        <w:tabs>
+          <w:tab w:val="left" w:pos="916"/>
+          <w:tab w:val="left" w:pos="1832"/>
+          <w:tab w:val="left" w:pos="2748"/>
+          <w:tab w:val="left" w:pos="3664"/>
+          <w:tab w:val="left" w:pos="4580"/>
+          <w:tab w:val="left" w:pos="5496"/>
+          <w:tab w:val="left" w:pos="6412"/>
+          <w:tab w:val="left" w:pos="7328"/>
+          <w:tab w:val="left" w:pos="8244"/>
+          <w:tab w:val="left" w:pos="9160"/>
+          <w:tab w:val="left" w:pos="10076"/>
+          <w:tab w:val="left" w:pos="10992"/>
+          <w:tab w:val="left" w:pos="11908"/>
+          <w:tab w:val="left" w:pos="12824"/>
+          <w:tab w:val="left" w:pos="13740"/>
+          <w:tab w:val="left" w:pos="14656"/>
+        </w:tabs>
+        <w:spacing w:after="0" w:line="240" w:lineRule="auto"/>
+        <w:rPr>
+          <w:rFonts w:ascii="Courier New" w:eastAsia="Times New Roman" w:hAnsi="Courier New" w:cs="Courier New"/>
+          <w:color w:val="4E5758"/>
+          <w:sz w:val="20"/>
+          <w:bdr w:val="none" w:sz="0" w:space="0" w:color="auto" w:frame="1"/>
+        </w:rPr>
+      </w:pPr>
+      <w:r>
+        <w:rPr>
+          <w:rFonts w:ascii="Courier New" w:eastAsia="Times New Roman" w:hAnsi="Courier New" w:cs="Courier New"/>
+          <w:color w:val="4E5758"/>
+          <w:sz w:val="20"/>
+          <w:bdr w:val="none" w:sz="0" w:space="0" w:color="auto" w:frame="1"/>
+        </w:rPr>
+        <w:t xml:space="preserve">  </w:t>
+      </w:r>
+      <w:r>
+        <w:rPr>
+          <w:rFonts w:ascii="Courier New" w:eastAsia="Times New Roman" w:hAnsi="Courier New" w:cs="Courier New"/>
+          <w:color w:val="F57D00"/>
+          <w:sz w:val="20"/>
+          <w:bdr w:val="none" w:sz="0" w:space="0" w:color="auto" w:frame="1"/>
+        </w:rPr>
+        <w:t>"monopoly"</w:t>
+      </w:r>
+      <w:r>
+        <w:rPr>
+          <w:rFonts w:ascii="Courier New" w:eastAsia="Times New Roman" w:hAnsi="Courier New" w:cs="Courier New"/>
+          <w:color w:val="4E5758"/>
+          <w:sz w:val="20"/>
+          <w:bdr w:val="none" w:sz="0" w:space="0" w:color="auto" w:frame="1"/>
+        </w:rPr>
+        <w:t>,</w:t>
+      </w:r>
+    </w:p>
+    <w:p>
+      <w:pPr>
+        <w:pBdr>
+          <w:top w:val="single" w:sz="24" w:space="12" w:color="ECF0F1"/>
+          <w:left w:val="single" w:sz="24" w:space="14" w:color="ECF0F1"/>
+          <w:bottom w:val="single" w:sz="24" w:space="12" w:color="ECF0F1"/>
+          <w:right w:val="single" w:sz="24" w:space="14" w:color="ECF0F1"/>
+        </w:pBdr>
+        <w:shd w:val="clear" w:color="auto" w:fill="FFFFFF"/>
+        <w:tabs>
+          <w:tab w:val="left" w:pos="916"/>
+          <w:tab w:val="left" w:pos="1832"/>
+          <w:tab w:val="left" w:pos="2748"/>
+          <w:tab w:val="left" w:pos="3664"/>
+          <w:tab w:val="left" w:pos="4580"/>
+          <w:tab w:val="left" w:pos="5496"/>
+          <w:tab w:val="left" w:pos="6412"/>
+          <w:tab w:val="left" w:pos="7328"/>
+          <w:tab w:val="left" w:pos="8244"/>
+          <w:tab w:val="left" w:pos="9160"/>
+          <w:tab w:val="left" w:pos="10076"/>
+          <w:tab w:val="left" w:pos="10992"/>
+          <w:tab w:val="left" w:pos="11908"/>
+          <w:tab w:val="left" w:pos="12824"/>
+          <w:tab w:val="left" w:pos="13740"/>
+          <w:tab w:val="left" w:pos="14656"/>
+        </w:tabs>
+        <w:spacing w:after="0" w:line="240" w:lineRule="auto"/>
+        <w:rPr>
+          <w:rFonts w:ascii="Courier New" w:eastAsia="Times New Roman" w:hAnsi="Courier New" w:cs="Courier New"/>
+          <w:color w:val="4E5758"/>
+          <w:sz w:val="20"/>
+          <w:bdr w:val="none" w:sz="0" w:space="0" w:color="auto" w:frame="1"/>
+        </w:rPr>
+      </w:pPr>
+      <w:r>
+        <w:rPr>
+          <w:rFonts w:ascii="Courier New" w:eastAsia="Times New Roman" w:hAnsi="Courier New" w:cs="Courier New"/>
+          <w:color w:val="4E5758"/>
+          <w:sz w:val="20"/>
+          <w:bdr w:val="none" w:sz="0" w:space="0" w:color="auto" w:frame="1"/>
+        </w:rPr>
+        <w:t xml:space="preserve">  </w:t>
+      </w:r>
+      <w:r>
+        <w:rPr>
+          <w:rFonts w:ascii="Courier New" w:eastAsia="Times New Roman" w:hAnsi="Courier New" w:cs="Courier New"/>
+          <w:color w:val="F57D00"/>
+          <w:sz w:val="20"/>
+          <w:bdr w:val="none" w:sz="0" w:space="0" w:color="auto" w:frame="1"/>
+        </w:rPr>
+        <w:t>"</w:t>
+      </w:r>
+      <w:proofErr w:type="spellStart"/>
+      <w:r>
+        <w:rPr>
+          <w:rFonts w:ascii="Courier New" w:eastAsia="Times New Roman" w:hAnsi="Courier New" w:cs="Courier New"/>
+          <w:color w:val="F57D00"/>
+          <w:sz w:val="20"/>
+          <w:bdr w:val="none" w:sz="0" w:space="0" w:color="auto" w:frame="1"/>
+        </w:rPr>
+        <w:t>monomodal</w:t>
+      </w:r>
+      <w:proofErr w:type="spellEnd"/>
+      <w:r>
+        <w:rPr>
+          <w:rFonts w:ascii="Courier New" w:eastAsia="Times New Roman" w:hAnsi="Courier New" w:cs="Courier New"/>
+          <w:color w:val="F57D00"/>
+          <w:sz w:val="20"/>
+          <w:bdr w:val="none" w:sz="0" w:space="0" w:color="auto" w:frame="1"/>
+        </w:rPr>
+        <w:t>"</w:t>
+      </w:r>
+      <w:r>
+        <w:rPr>
+          <w:rFonts w:ascii="Courier New" w:eastAsia="Times New Roman" w:hAnsi="Courier New" w:cs="Courier New"/>
+          <w:color w:val="4E5758"/>
+          <w:sz w:val="20"/>
+          <w:bdr w:val="none" w:sz="0" w:space="0" w:color="auto" w:frame="1"/>
+        </w:rPr>
+        <w:t>,</w:t>
+      </w:r>
+    </w:p>
+    <w:p>
+      <w:pPr>
+        <w:pBdr>
+          <w:top w:val="single" w:sz="24" w:space="12" w:color="ECF0F1"/>
+          <w:left w:val="single" w:sz="24" w:space="14" w:color="ECF0F1"/>
+          <w:bottom w:val="single" w:sz="24" w:space="12" w:color="ECF0F1"/>
+          <w:right w:val="single" w:sz="24" w:space="14" w:color="ECF0F1"/>
+        </w:pBdr>
+        <w:shd w:val="clear" w:color="auto" w:fill="FFFFFF"/>
+        <w:tabs>
+          <w:tab w:val="left" w:pos="916"/>
+          <w:tab w:val="left" w:pos="1832"/>
+          <w:tab w:val="left" w:pos="2748"/>
+          <w:tab w:val="left" w:pos="3664"/>
+          <w:tab w:val="left" w:pos="4580"/>
+          <w:tab w:val="left" w:pos="5496"/>
+          <w:tab w:val="left" w:pos="6412"/>
+          <w:tab w:val="left" w:pos="7328"/>
+          <w:tab w:val="left" w:pos="8244"/>
+          <w:tab w:val="left" w:pos="9160"/>
+          <w:tab w:val="left" w:pos="10076"/>
+          <w:tab w:val="left" w:pos="10992"/>
+          <w:tab w:val="left" w:pos="11908"/>
+          <w:tab w:val="left" w:pos="12824"/>
+          <w:tab w:val="left" w:pos="13740"/>
+          <w:tab w:val="left" w:pos="14656"/>
+        </w:tabs>
+        <w:spacing w:after="0" w:line="240" w:lineRule="auto"/>
+        <w:rPr>
+          <w:rFonts w:ascii="Courier New" w:eastAsia="Times New Roman" w:hAnsi="Courier New" w:cs="Courier New"/>
+          <w:color w:val="4E5758"/>
+          <w:sz w:val="20"/>
+          <w:bdr w:val="none" w:sz="0" w:space="0" w:color="auto" w:frame="1"/>
+        </w:rPr>
+      </w:pPr>
+      <w:r>
+        <w:rPr>
+          <w:rFonts w:ascii="Courier New" w:eastAsia="Times New Roman" w:hAnsi="Courier New" w:cs="Courier New"/>
+          <w:color w:val="4E5758"/>
+          <w:sz w:val="20"/>
+          <w:bdr w:val="none" w:sz="0" w:space="0" w:color="auto" w:frame="1"/>
+        </w:rPr>
+        <w:t xml:space="preserve">  </w:t>
+      </w:r>
+      <w:r>
+        <w:rPr>
+          <w:rFonts w:ascii="Courier New" w:eastAsia="Times New Roman" w:hAnsi="Courier New" w:cs="Courier New"/>
+          <w:color w:val="F57D00"/>
+          <w:sz w:val="20"/>
+          <w:bdr w:val="none" w:sz="0" w:space="0" w:color="auto" w:frame="1"/>
+        </w:rPr>
+        <w:t>"</w:t>
+      </w:r>
+      <w:proofErr w:type="spellStart"/>
+      <w:r>
+        <w:rPr>
+          <w:rFonts w:ascii="Courier New" w:eastAsia="Times New Roman" w:hAnsi="Courier New" w:cs="Courier New"/>
+          <w:color w:val="F57D00"/>
+          <w:sz w:val="20"/>
+          <w:bdr w:val="none" w:sz="0" w:space="0" w:color="auto" w:frame="1"/>
+        </w:rPr>
+        <w:t>mononucleosis</w:t>
+      </w:r>
+      <w:proofErr w:type="spellEnd"/>
+      <w:r>
+        <w:rPr>
+          <w:rFonts w:ascii="Courier New" w:eastAsia="Times New Roman" w:hAnsi="Courier New" w:cs="Courier New"/>
+          <w:color w:val="F57D00"/>
+          <w:sz w:val="20"/>
+          <w:bdr w:val="none" w:sz="0" w:space="0" w:color="auto" w:frame="1"/>
+        </w:rPr>
+        <w:t>"</w:t>
+      </w:r>
+    </w:p>
+    <w:p>
+      <w:pPr>
+        <w:pBdr>
+          <w:top w:val="single" w:sz="24" w:space="12" w:color="ECF0F1"/>
+          <w:left w:val="single" w:sz="24" w:space="14" w:color="ECF0F1"/>
+          <w:bottom w:val="single" w:sz="24" w:space="12" w:color="ECF0F1"/>
+          <w:right w:val="single" w:sz="24" w:space="14" w:color="ECF0F1"/>
+        </w:pBdr>
+        <w:shd w:val="clear" w:color="auto" w:fill="FFFFFF"/>
+        <w:tabs>
+          <w:tab w:val="left" w:pos="916"/>
+          <w:tab w:val="left" w:pos="1832"/>
+          <w:tab w:val="left" w:pos="2748"/>
+          <w:tab w:val="left" w:pos="3664"/>
+          <w:tab w:val="left" w:pos="4580"/>
+          <w:tab w:val="left" w:pos="5496"/>
+          <w:tab w:val="left" w:pos="6412"/>
+          <w:tab w:val="left" w:pos="7328"/>
+          <w:tab w:val="left" w:pos="8244"/>
+          <w:tab w:val="left" w:pos="9160"/>
+          <w:tab w:val="left" w:pos="10076"/>
+          <w:tab w:val="left" w:pos="10992"/>
+          <w:tab w:val="left" w:pos="11908"/>
+          <w:tab w:val="left" w:pos="12824"/>
+          <w:tab w:val="left" w:pos="13740"/>
+          <w:tab w:val="left" w:pos="14656"/>
+        </w:tabs>
+        <w:spacing w:after="0" w:line="240" w:lineRule="auto"/>
+        <w:rPr>
+          <w:rFonts w:ascii="Courier New" w:eastAsia="Times New Roman" w:hAnsi="Courier New" w:cs="Courier New"/>
+          <w:color w:val="4E5758"/>
+          <w:sz w:val="21"/>
+          <w:szCs w:val="21"/>
+        </w:rPr>
+      </w:pPr>
+      <w:r>
+        <w:rPr>
+          <w:rFonts w:ascii="Courier New" w:eastAsia="Times New Roman" w:hAnsi="Courier New" w:cs="Courier New"/>
+          <w:color w:val="4E5758"/>
+          <w:sz w:val="20"/>
+          <w:bdr w:val="none" w:sz="0" w:space="0" w:color="auto" w:frame="1"/>
+        </w:rPr>
+        <w:t>};</w:t>
       </w:r>
     </w:p>
     <w:p>
@@ -1430,11 +2452,10 @@
           <w:szCs w:val="32"/>
         </w:rPr>
       </w:pPr>
-      <w:r>
-        <w:t>Ook heeft ListView</w:t>
-      </w:r>
-      <w:r>
-        <w:t xml:space="preserve"> een Adapter nodig om data in te kunnen laden die in rijen worden weergeven.</w:t>
+      <w:bookmarkStart w:id="3" w:name="_GoBack"/>
+      <w:bookmarkEnd w:id="3"/>
+      <w:r>
+        <w:t xml:space="preserve"> </w:t>
       </w:r>
       <w:r>
         <w:br w:type="page"/>
@@ -1447,7 +2468,7 @@
           <w:lang w:val="en-GB"/>
         </w:rPr>
       </w:pPr>
-      <w:bookmarkStart w:id="3" w:name="_Toc483835082"/>
+      <w:bookmarkStart w:id="4" w:name="_Toc483835082"/>
       <w:r>
         <w:rPr>
           <w:lang w:val="en-GB"/>
@@ -1455,7 +2476,7 @@
         <w:lastRenderedPageBreak/>
         <w:t>Scroll view</w:t>
       </w:r>
-      <w:bookmarkEnd w:id="3"/>
+      <w:bookmarkEnd w:id="4"/>
     </w:p>
     <w:p>
       <w:pPr>
@@ -1485,7 +2506,7 @@
           <w:lang w:val="en-GB"/>
         </w:rPr>
       </w:pPr>
-      <w:bookmarkStart w:id="4" w:name="_Toc483835083"/>
+      <w:bookmarkStart w:id="5" w:name="_Toc483835083"/>
       <w:r>
         <w:rPr>
           <w:lang w:val="en-GB"/>
@@ -1493,7 +2514,7 @@
         <w:lastRenderedPageBreak/>
         <w:t>Grid lay-out</w:t>
       </w:r>
-      <w:bookmarkEnd w:id="4"/>
+      <w:bookmarkEnd w:id="5"/>
     </w:p>
     <w:p>
       <w:pPr>
@@ -1502,12 +2523,14 @@
           <w:lang w:val="en-GB"/>
         </w:rPr>
       </w:pPr>
+      <w:proofErr w:type="spellStart"/>
       <w:r>
         <w:rPr>
           <w:lang w:val="en-GB"/>
         </w:rPr>
         <w:t>Introductie</w:t>
       </w:r>
+      <w:proofErr w:type="spellEnd"/>
     </w:p>
     <w:p>
       <w:pPr>
@@ -1584,19 +2607,45 @@
           </wp:anchor>
         </w:drawing>
       </w:r>
-      <w:r>
-        <w:t xml:space="preserve">Grid lay-out geeft iemand de mogelijkheid om </w:t>
-      </w:r>
-      <w:r>
-        <w:t>de pagina weer te geven met rijen en kolommen. Rijen en kolommen kunnen zelf worden ingedeeld met hun eigen vaste grote. De grid lay-out zou niet de verwarrend moeten zijn, gezien de traditionele tabellen. Verder is het geen concept van rijen, kolommen of cel formateren. Anders dan HTML tabellen, is Grid uitsluitend bedoeld om inhoud uit te leggen.</w:t>
+      <w:proofErr w:type="spellStart"/>
+      <w:r>
+        <w:t>Grid</w:t>
+      </w:r>
+      <w:proofErr w:type="spellEnd"/>
+      <w:r>
+        <w:t xml:space="preserve"> lay-out geeft iemand de mogelijkheid om </w:t>
+      </w:r>
+      <w:r>
+        <w:t xml:space="preserve">de pagina weer te geven met rijen en kolommen. Rijen en kolommen kunnen zelf worden ingedeeld met hun eigen vaste grote. De </w:t>
+      </w:r>
+      <w:proofErr w:type="spellStart"/>
+      <w:r>
+        <w:t>grid</w:t>
+      </w:r>
+      <w:proofErr w:type="spellEnd"/>
+      <w:r>
+        <w:t xml:space="preserve"> lay-out zou niet de verwarrend moeten zijn, gezien de traditionele tabellen. Verder is het geen concept van rijen, kolommen of cel formateren. Anders dan HTML tabellen, is </w:t>
+      </w:r>
+      <w:proofErr w:type="spellStart"/>
+      <w:r>
+        <w:t>Grid</w:t>
+      </w:r>
+      <w:proofErr w:type="spellEnd"/>
+      <w:r>
+        <w:t xml:space="preserve"> uitsluitend bedoeld om inhoud uit te leggen.</w:t>
       </w:r>
     </w:p>
     <w:p>
       <w:pPr>
         <w:spacing w:after="200"/>
       </w:pPr>
-      <w:r>
-        <w:t>Grid kan worden gebruikt voor het weergeven van je pagina in een raster. Dit kan handig zijn in de volgende omstandigheden</w:t>
+      <w:proofErr w:type="spellStart"/>
+      <w:r>
+        <w:t>Grid</w:t>
+      </w:r>
+      <w:proofErr w:type="spellEnd"/>
+      <w:r>
+        <w:t xml:space="preserve"> kan worden gebruikt voor het weergeven van je pagina in een raster. Dit kan handig zijn in de volgende omstandigheden</w:t>
       </w:r>
       <w:r>
         <w:rPr>
@@ -1649,10 +2698,50 @@
         <w:spacing w:after="200"/>
       </w:pPr>
       <w:r>
-        <w:t xml:space="preserve">In tegenstelling tot traditionele tabellen, maakt het bij Grid niet uit hoeveel en in welke grote de rijen en kolommen inhouden. </w:t>
-      </w:r>
-      <w:r>
-        <w:t>In plaats daarvan heeft Grid RowDefinitions en ColumnDefinitions collecties. Deze bevatten definities van hoeveel rijen en kolommen worden uitgelegd. Uitzicht wordt toegevoegd aan Grid met opgegeven rij- en kolomindices, die bepalen welke rij en kolom een ​​weergave moet worden geplaatst.</w:t>
+        <w:t xml:space="preserve">In tegenstelling tot traditionele tabellen, maakt het bij </w:t>
+      </w:r>
+      <w:proofErr w:type="spellStart"/>
+      <w:r>
+        <w:t>Grid</w:t>
+      </w:r>
+      <w:proofErr w:type="spellEnd"/>
+      <w:r>
+        <w:t xml:space="preserve"> niet uit hoeveel en in welke grote de rijen en kolommen inhouden. </w:t>
+      </w:r>
+      <w:r>
+        <w:t xml:space="preserve">In plaats daarvan heeft </w:t>
+      </w:r>
+      <w:proofErr w:type="spellStart"/>
+      <w:r>
+        <w:t>Grid</w:t>
+      </w:r>
+      <w:proofErr w:type="spellEnd"/>
+      <w:r>
+        <w:t xml:space="preserve"> </w:t>
+      </w:r>
+      <w:proofErr w:type="spellStart"/>
+      <w:r>
+        <w:t>RowDefinitions</w:t>
+      </w:r>
+      <w:proofErr w:type="spellEnd"/>
+      <w:r>
+        <w:t xml:space="preserve"> en </w:t>
+      </w:r>
+      <w:proofErr w:type="spellStart"/>
+      <w:r>
+        <w:t>ColumnDefinitions</w:t>
+      </w:r>
+      <w:proofErr w:type="spellEnd"/>
+      <w:r>
+        <w:t xml:space="preserve"> collecties. Deze bevatten definities van hoeveel rijen en kolommen worden uitgelegd. Uitzicht wordt toegevoegd aan </w:t>
+      </w:r>
+      <w:proofErr w:type="spellStart"/>
+      <w:r>
+        <w:t>Grid</w:t>
+      </w:r>
+      <w:proofErr w:type="spellEnd"/>
+      <w:r>
+        <w:t xml:space="preserve"> met opgegeven rij- en kolomindices, die bepalen welke rij en kolom een ​​weergave moet worden geplaatst.</w:t>
       </w:r>
     </w:p>
     <w:p>
@@ -1662,8 +2751,6 @@
       <w:r>
         <w:t>Alle code bij deze workshop zal in XAML zijn.</w:t>
       </w:r>
-      <w:bookmarkStart w:id="5" w:name="_GoBack"/>
-      <w:bookmarkEnd w:id="5"/>
     </w:p>
     <w:p>
       <w:pPr>
@@ -1712,7 +2799,63 @@
         <w:spacing w:after="0" w:line="240" w:lineRule="auto"/>
       </w:pPr>
       <w:r>
-        <w:t>Rij- en kolominformatie wordt opgeslagen in de eigenschappen van RowDefinitions &amp; ColumnDefinitions van Grid, die respectievelijk zijn van respectievelijk verzamelingen van RowDefinition en ColumnDefinition-objecten. RowDefinition heeft een enkele eigenschap, hoogte en ColumnDefinition heeft een enkele eigenschap, breedte. De opties voor hoogte en breedte zijn als volgt:</w:t>
+        <w:t xml:space="preserve">Rij- en kolominformatie wordt opgeslagen in de eigenschappen van </w:t>
+      </w:r>
+      <w:proofErr w:type="spellStart"/>
+      <w:r>
+        <w:t>RowDefinitions</w:t>
+      </w:r>
+      <w:proofErr w:type="spellEnd"/>
+      <w:r>
+        <w:t xml:space="preserve"> &amp; </w:t>
+      </w:r>
+      <w:proofErr w:type="spellStart"/>
+      <w:r>
+        <w:t>ColumnDefinitions</w:t>
+      </w:r>
+      <w:proofErr w:type="spellEnd"/>
+      <w:r>
+        <w:t xml:space="preserve"> van </w:t>
+      </w:r>
+      <w:proofErr w:type="spellStart"/>
+      <w:r>
+        <w:t>Grid</w:t>
+      </w:r>
+      <w:proofErr w:type="spellEnd"/>
+      <w:r>
+        <w:t xml:space="preserve">, die respectievelijk zijn van respectievelijk verzamelingen van </w:t>
+      </w:r>
+      <w:proofErr w:type="spellStart"/>
+      <w:r>
+        <w:t>RowDefinition</w:t>
+      </w:r>
+      <w:proofErr w:type="spellEnd"/>
+      <w:r>
+        <w:t xml:space="preserve"> en </w:t>
+      </w:r>
+      <w:proofErr w:type="spellStart"/>
+      <w:r>
+        <w:t>ColumnDefinition</w:t>
+      </w:r>
+      <w:proofErr w:type="spellEnd"/>
+      <w:r>
+        <w:t xml:space="preserve">-objecten. </w:t>
+      </w:r>
+      <w:proofErr w:type="spellStart"/>
+      <w:r>
+        <w:t>RowDefinition</w:t>
+      </w:r>
+      <w:proofErr w:type="spellEnd"/>
+      <w:r>
+        <w:t xml:space="preserve"> heeft een enkele eigenschap, hoogte en </w:t>
+      </w:r>
+      <w:proofErr w:type="spellStart"/>
+      <w:r>
+        <w:t>ColumnDefinition</w:t>
+      </w:r>
+      <w:proofErr w:type="spellEnd"/>
+      <w:r>
+        <w:t xml:space="preserve"> heeft een enkele eigenschap, breedte. De opties voor hoogte en breedte zijn als volgt:</w:t>
       </w:r>
     </w:p>
     <w:p>
@@ -1772,7 +2915,15 @@
       </w:r>
       <w:r>
         <w:br/>
-        <w:t>Maakt automatisch de maten om de rij of kolom aan te passen. Word gegeven als GridUnitType.Auto in C# of als Auto in XAML.</w:t>
+        <w:t xml:space="preserve">Maakt automatisch de maten om de rij of kolom aan te passen. Word gegeven als </w:t>
+      </w:r>
+      <w:proofErr w:type="spellStart"/>
+      <w:r>
+        <w:t>GridUnitType.Auto</w:t>
+      </w:r>
+      <w:proofErr w:type="spellEnd"/>
+      <w:r>
+        <w:t xml:space="preserve"> in C# of als Auto in XAML.</w:t>
       </w:r>
     </w:p>
     <w:p>
@@ -1803,12 +2954,30 @@
         </w:tabs>
         <w:spacing w:after="0" w:line="240" w:lineRule="auto"/>
       </w:pPr>
+      <w:proofErr w:type="spellStart"/>
       <w:r>
         <w:t>Proportional</w:t>
       </w:r>
+      <w:proofErr w:type="spellEnd"/>
       <w:r>
         <w:br/>
-        <w:t>Maakt de maten van de rijen en kolommen als een deel van de resterende ruimte. Gegeven als een waarde en GridUnitType.Star in C# en als #* in XAmL, waarbij # de gewenste warde is. Een rij of kolom worden opgegeven met *, en zal er voor zorgen dat de beschikbare ruimte wordt gevuld.</w:t>
+        <w:t xml:space="preserve">Maakt de maten van de rijen en kolommen als een deel van de resterende ruimte. Gegeven als een waarde en </w:t>
+      </w:r>
+      <w:proofErr w:type="spellStart"/>
+      <w:r>
+        <w:t>GridUnitType.Star</w:t>
+      </w:r>
+      <w:proofErr w:type="spellEnd"/>
+      <w:r>
+        <w:t xml:space="preserve"> in C# en als #* in </w:t>
+      </w:r>
+      <w:proofErr w:type="spellStart"/>
+      <w:r>
+        <w:t>XAmL</w:t>
+      </w:r>
+      <w:proofErr w:type="spellEnd"/>
+      <w:r>
+        <w:t>, waarbij # de gewenste warde is. Een rij of kolom worden opgegeven met *, en zal er voor zorgen dat de beschikbare ruimte wordt gevuld.</w:t>
       </w:r>
     </w:p>
     <w:p>
@@ -1844,7 +3013,15 @@
       </w:r>
       <w:r>
         <w:br/>
-        <w:t>Maakt de maten van de rijen en kolommen met een specifieke hoogte en breedte waardes. Word gegeven als GridUnitType.Absolute in C# en als # in XAML, waarbij # uw gewenste waarde is.</w:t>
+        <w:t xml:space="preserve">Maakt de maten van de rijen en kolommen met een specifieke hoogte en breedte waardes. Word gegeven als </w:t>
+      </w:r>
+      <w:proofErr w:type="spellStart"/>
+      <w:r>
+        <w:t>GridUnitType.Absolute</w:t>
+      </w:r>
+      <w:proofErr w:type="spellEnd"/>
+      <w:r>
+        <w:t xml:space="preserve"> in C# en als # in XAML, waarbij # uw gewenste waarde is.</w:t>
       </w:r>
     </w:p>
     <w:p>
@@ -1898,10 +3075,7 @@
         <w:spacing w:after="0" w:line="240" w:lineRule="auto"/>
       </w:pPr>
       <w:r>
-        <w:t>Ga ervan uit dat</w:t>
-      </w:r>
-      <w:r>
-        <w:t xml:space="preserve"> een app drie rijen en twee kolommen nodig heeft. De onderste rij moet precies 200px lang zijn en de bovenste rij moet tweemaal zo lang zijn als de middelste rij. De linker kolom moet breed genoeg zijn om de inhoud te passen en de rechter kolom moet de resterende ruimte invullen.</w:t>
+        <w:t>Ga ervan uit dat een app drie rijen en twee kolommen nodig heeft. De onderste rij moet precies 200px lang zijn en de bovenste rij moet tweemaal zo lang zijn als de middelste rij. De linker kolom moet breed genoeg zijn om de inhoud te passen en de rechter kolom moet de resterende ruimte invullen.</w:t>
       </w:r>
     </w:p>
     <w:p>
@@ -2036,8 +3210,13 @@
       </w:pPr>
       <w:r>
         <w:lastRenderedPageBreak/>
-        <w:t>Weergaven plaatsen in Grid</w:t>
-      </w:r>
+        <w:t xml:space="preserve">Weergaven plaatsen in </w:t>
+      </w:r>
+      <w:proofErr w:type="spellStart"/>
+      <w:r>
+        <w:t>Grid</w:t>
+      </w:r>
+      <w:proofErr w:type="spellEnd"/>
     </w:p>
     <w:p>
       <w:pPr>
@@ -2114,7 +3293,39 @@
         <w:spacing w:after="0" w:line="240" w:lineRule="auto"/>
       </w:pPr>
       <w:r>
-        <w:t>In XAML, gebruik Grid.Row en Grid.Column op elke afzonderlijke weergave om plaatsing te specificeren. Merk op dat Grid.Row en Grid.Column locatie specificeren op basis van de nul gebaseerde lijsten van rijen en kolommen. Dit betekent dat in een 4x4-rooster de linker bovenste cel (0,0) is en de rechter onderkant (3,3) is.</w:t>
+        <w:t xml:space="preserve">In XAML, gebruik </w:t>
+      </w:r>
+      <w:proofErr w:type="spellStart"/>
+      <w:r>
+        <w:t>Grid.Row</w:t>
+      </w:r>
+      <w:proofErr w:type="spellEnd"/>
+      <w:r>
+        <w:t xml:space="preserve"> en </w:t>
+      </w:r>
+      <w:proofErr w:type="spellStart"/>
+      <w:r>
+        <w:t>Grid.Column</w:t>
+      </w:r>
+      <w:proofErr w:type="spellEnd"/>
+      <w:r>
+        <w:t xml:space="preserve"> op elke afzonderlijke weergave om plaatsing te specificeren. Merk op dat </w:t>
+      </w:r>
+      <w:proofErr w:type="spellStart"/>
+      <w:r>
+        <w:t>Grid.Row</w:t>
+      </w:r>
+      <w:proofErr w:type="spellEnd"/>
+      <w:r>
+        <w:t xml:space="preserve"> en </w:t>
+      </w:r>
+      <w:proofErr w:type="spellStart"/>
+      <w:r>
+        <w:t>Grid.Column</w:t>
+      </w:r>
+      <w:proofErr w:type="spellEnd"/>
+      <w:r>
+        <w:t xml:space="preserve"> locatie specificeren op basis van de nul gebaseerde lijsten van rijen en kolommen. Dit betekent dat in een 4x4-rooster de linker bovenste cel (0,0) is en de rechter onderkant (3,3) is.</w:t>
       </w:r>
     </w:p>
     <w:p/>
@@ -2169,8 +3380,37 @@
       </w:r>
     </w:p>
     <w:p>
-      <w:r>
-        <w:t>Grid heeft eigenschappen om de afstand tussen rijen en kolommen te regelen. De volgende eigenschappen zijn beschikbaar om het raster aan te passen: ColumnSpacing - de hoeveelheid ruimte tussen kolommen. RowSpacing - de hoeveelheid ruimte tussen rijen. De volgende XAML specificeert een raster met twee kolommen, één rij en 5 px tussenruimte tussen kolommen</w:t>
+      <w:proofErr w:type="spellStart"/>
+      <w:r>
+        <w:t>Grid</w:t>
+      </w:r>
+      <w:proofErr w:type="spellEnd"/>
+      <w:r>
+        <w:t xml:space="preserve"> heeft eigenschappen om de afstand tussen rijen en kolommen te regelen. De volgende eigenschappen zijn beschikbaar om het raster aan te passen: </w:t>
+      </w:r>
+      <w:proofErr w:type="spellStart"/>
+      <w:r>
+        <w:t>ColumnSpacing</w:t>
+      </w:r>
+      <w:proofErr w:type="spellEnd"/>
+      <w:r>
+        <w:t xml:space="preserve"> - de hoeveelheid ruimte tussen kolommen. </w:t>
+      </w:r>
+      <w:proofErr w:type="spellStart"/>
+      <w:r>
+        <w:t>RowSpacing</w:t>
+      </w:r>
+      <w:proofErr w:type="spellEnd"/>
+      <w:r>
+        <w:t xml:space="preserve"> - de hoeveelheid ruimte tussen rijen. De volgende XAML specificeert een raster met twee kolommen, één rij en 5 </w:t>
+      </w:r>
+      <w:proofErr w:type="spellStart"/>
+      <w:r>
+        <w:t>px</w:t>
+      </w:r>
+      <w:proofErr w:type="spellEnd"/>
+      <w:r>
+        <w:t xml:space="preserve"> tussenruimte tussen kolommen</w:t>
       </w:r>
       <w:r>
         <w:t>.</w:t>
@@ -2238,8 +3478,13 @@
       </w:pPr>
       <w:r>
         <w:lastRenderedPageBreak/>
-        <w:t>Gebruik van spans</w:t>
-      </w:r>
+        <w:t xml:space="preserve">Gebruik van </w:t>
+      </w:r>
+      <w:proofErr w:type="spellStart"/>
+      <w:r>
+        <w:t>spans</w:t>
+      </w:r>
+      <w:proofErr w:type="spellEnd"/>
     </w:p>
     <w:p>
       <w:r>
@@ -2411,7 +3656,7 @@
           <w:rPr>
             <w:noProof/>
           </w:rPr>
-          <w:t>5</w:t>
+          <w:t>3</w:t>
         </w:r>
         <w:r>
           <w:fldChar w:fldCharType="end"/>
@@ -3339,6 +4584,36 @@
       <w:u w:val="single"/>
     </w:rPr>
   </w:style>
+  <w:style w:type="character" w:customStyle="1" w:styleId="csharp">
+    <w:name w:val="csharp"/>
+    <w:basedOn w:val="Standaardalinea-lettertype"/>
+    <w:rsid w:val="00006BFD"/>
+  </w:style>
+  <w:style w:type="character" w:customStyle="1" w:styleId="keyword">
+    <w:name w:val="keyword"/>
+    <w:basedOn w:val="Standaardalinea-lettertype"/>
+    <w:rsid w:val="00006BFD"/>
+  </w:style>
+  <w:style w:type="character" w:customStyle="1" w:styleId="operator">
+    <w:name w:val="operator"/>
+    <w:basedOn w:val="Standaardalinea-lettertype"/>
+    <w:rsid w:val="00006BFD"/>
+  </w:style>
+  <w:style w:type="character" w:customStyle="1" w:styleId="function">
+    <w:name w:val="function"/>
+    <w:basedOn w:val="Standaardalinea-lettertype"/>
+    <w:rsid w:val="00006BFD"/>
+  </w:style>
+  <w:style w:type="character" w:customStyle="1" w:styleId="type">
+    <w:name w:val="type"/>
+    <w:basedOn w:val="Standaardalinea-lettertype"/>
+    <w:rsid w:val="00006BFD"/>
+  </w:style>
+  <w:style w:type="character" w:customStyle="1" w:styleId="string">
+    <w:name w:val="string"/>
+    <w:basedOn w:val="Standaardalinea-lettertype"/>
+    <w:rsid w:val="00006BFD"/>
+  </w:style>
 </w:styles>
 </file>
 
@@ -3507,6 +4782,7 @@
     <w:rsid w:val="00706790"/>
     <w:rsid w:val="00922D92"/>
     <w:rsid w:val="00A9731E"/>
+    <w:rsid w:val="00DD25D4"/>
     <w:rsid w:val="00F31207"/>
   </w:rsids>
   <m:mathPr>
@@ -3524,8 +4800,8 @@
   </m:mathPr>
   <w:themeFontLang w:val="en-GB"/>
   <w:clrSchemeMapping w:bg1="light1" w:t1="dark1" w:bg2="light2" w:t2="dark2" w:accent1="accent1" w:accent2="accent2" w:accent3="accent3" w:accent4="accent4" w:accent5="accent5" w:accent6="accent6" w:hyperlink="hyperlink" w:followedHyperlink="followedHyperlink"/>
-  <w:decimalSymbol w:val="."/>
-  <w:listSeparator w:val=","/>
+  <w:decimalSymbol w:val=","/>
+  <w:listSeparator w:val=";"/>
   <w15:chartTrackingRefBased/>
 </w:settings>
 </file>
@@ -4291,7 +5567,7 @@
 </file>
 
 <file path=customXml/itemProps2.xml><?xml version="1.0" encoding="utf-8"?>
-<ds:datastoreItem xmlns:ds="http://schemas.openxmlformats.org/officeDocument/2006/customXml" ds:itemID="{C5EF533E-A8EE-4898-B54B-8F789F3BB1F3}">
+<ds:datastoreItem xmlns:ds="http://schemas.openxmlformats.org/officeDocument/2006/customXml" ds:itemID="{544D4068-D1FA-430A-B169-ABBDA4805AC6}">
   <ds:schemaRefs>
     <ds:schemaRef ds:uri="http://schemas.openxmlformats.org/officeDocument/2006/bibliography"/>
   </ds:schemaRefs>

</xml_diff>

<commit_message>
Remco en Levi's deel toegevoegd aan workshop.docx
</commit_message>
<xml_diff>
--- a/workshop.docx
+++ b/workshop.docx
@@ -669,13 +669,8 @@
                                   <w:sdtEndPr/>
                                   <w:sdtContent>
                                     <w:r>
-                                      <w:t xml:space="preserve">Janneke van </w:t>
+                                      <w:t>Janneke van Veltom</w:t>
                                     </w:r>
-                                    <w:proofErr w:type="spellStart"/>
-                                    <w:r>
-                                      <w:t>Veltom</w:t>
-                                    </w:r>
-                                    <w:proofErr w:type="spellEnd"/>
                                   </w:sdtContent>
                                 </w:sdt>
                               </w:p>
@@ -798,13 +793,8 @@
                             <w:sdtEndPr/>
                             <w:sdtContent>
                               <w:r>
-                                <w:t xml:space="preserve">Janneke van </w:t>
+                                <w:t>Janneke van Veltom</w:t>
                               </w:r>
-                              <w:proofErr w:type="spellStart"/>
-                              <w:r>
-                                <w:t>Veltom</w:t>
-                              </w:r>
-                              <w:proofErr w:type="spellEnd"/>
                             </w:sdtContent>
                           </w:sdt>
                         </w:p>
@@ -1388,45 +1378,13 @@
     </w:p>
     <w:p>
       <w:r>
-        <w:t xml:space="preserve">De bestelapplicatie dient mogelijkheden te hebben om uit een reeks van producten te kiezen en die te bestellen. Tijdens deze workshop komt het onderdeel lay-outs in </w:t>
-      </w:r>
-      <w:proofErr w:type="spellStart"/>
-      <w:r>
-        <w:t>Xamarin</w:t>
-      </w:r>
-      <w:proofErr w:type="spellEnd"/>
-      <w:r>
-        <w:t xml:space="preserve"> naar voren. Wij gaan u vertellen ove</w:t>
+        <w:t>De bestelapplicatie dient mogelijkheden te hebben om uit een reeks van producten te kiezen en die te bestellen. Tijdens deze workshop komt het onderdeel lay-outs in Xamarin naar voren. Wij gaan u vertellen ove</w:t>
       </w:r>
       <w:r>
         <w:t>r het gebruik van lijst lay-out, het gebruik van</w:t>
       </w:r>
       <w:r>
-        <w:t xml:space="preserve"> </w:t>
-      </w:r>
-      <w:proofErr w:type="spellStart"/>
-      <w:r>
-        <w:t>scroll</w:t>
-      </w:r>
-      <w:proofErr w:type="spellEnd"/>
-      <w:r>
-        <w:t xml:space="preserve"> view, het gebruik van een </w:t>
-      </w:r>
-      <w:proofErr w:type="spellStart"/>
-      <w:r>
-        <w:t>grid</w:t>
-      </w:r>
-      <w:proofErr w:type="spellEnd"/>
-      <w:r>
-        <w:t xml:space="preserve"> lay-out en het doorsturen naar nieuwe form. In deze workshop worden enkele voorbeelden gegeven over het gebruik van deze onderdelen in </w:t>
-      </w:r>
-      <w:proofErr w:type="spellStart"/>
-      <w:r>
-        <w:t>Xamarin</w:t>
-      </w:r>
-      <w:proofErr w:type="spellEnd"/>
-      <w:r>
-        <w:t xml:space="preserve"> en welke voorbeelden u beter niet </w:t>
+        <w:t xml:space="preserve"> scroll view, het gebruik van een grid lay-out en het doorsturen naar nieuwe form. In deze workshop worden enkele voorbeelden gegeven over het gebruik van deze onderdelen in Xamarin en welke voorbeelden u beter niet </w:t>
       </w:r>
       <w:r>
         <w:t>kunt</w:t>
@@ -1456,66 +1414,19 @@
     </w:p>
     <w:p/>
     <w:p>
-      <w:proofErr w:type="spellStart"/>
-      <w:r>
-        <w:t>ListView</w:t>
-      </w:r>
-      <w:proofErr w:type="spellEnd"/>
-      <w:r>
-        <w:t xml:space="preserve"> is een belangrijk UI component van Android applicaties, die overal gebruikt wordt voor 'short </w:t>
-      </w:r>
-      <w:proofErr w:type="spellStart"/>
-      <w:r>
-        <w:t>lists</w:t>
-      </w:r>
-      <w:proofErr w:type="spellEnd"/>
-      <w:r>
-        <w:t xml:space="preserve">' vanuit de menu opties tot aan 'long </w:t>
-      </w:r>
-      <w:proofErr w:type="spellStart"/>
-      <w:r>
-        <w:t>lists</w:t>
-      </w:r>
-      <w:proofErr w:type="spellEnd"/>
-      <w:r>
-        <w:t>' van bijvoorbeeld contacten of internetbrowser favorieten.</w:t>
-      </w:r>
-    </w:p>
-    <w:p>
-      <w:proofErr w:type="spellStart"/>
-      <w:r>
-        <w:t>ListView</w:t>
-      </w:r>
-      <w:proofErr w:type="spellEnd"/>
-      <w:r>
-        <w:t xml:space="preserve"> biedt een simpele manier om een '</w:t>
-      </w:r>
-      <w:proofErr w:type="spellStart"/>
-      <w:r>
-        <w:t>scroll</w:t>
-      </w:r>
-      <w:proofErr w:type="spellEnd"/>
-      <w:r>
-        <w:t xml:space="preserve"> list' van rijen te presenteren die </w:t>
-      </w:r>
-      <w:proofErr w:type="spellStart"/>
-      <w:r>
-        <w:t>geformateerd</w:t>
-      </w:r>
-      <w:proofErr w:type="spellEnd"/>
-      <w:r>
-        <w:t xml:space="preserve"> met een ingebouwde stijl kunnen worden.</w:t>
-      </w:r>
-    </w:p>
-    <w:p>
-      <w:r>
-        <w:t xml:space="preserve">Ook heeft </w:t>
-      </w:r>
-      <w:proofErr w:type="spellStart"/>
-      <w:r>
-        <w:t>ListView</w:t>
-      </w:r>
-      <w:proofErr w:type="spellEnd"/>
+      <w:r>
+        <w:t>ListView is een belangrijk UI component van Android applicaties, die overal gebruikt wordt voor 'short lists' vanuit de menu opties tot aan 'long lists' van bijvoorbeeld contacten of internetbrowser favorieten.</w:t>
+      </w:r>
+    </w:p>
+    <w:p>
+      <w:r>
+        <w:t>ListView biedt een simpele manier om een 'scroll list' van rijen te presenteren die geformateerd met een ingebouwde stijl kunnen worden.</w:t>
+      </w:r>
+    </w:p>
+    <w:p>
+      <w:r>
+        <w:t>Ook heeft ListView</w:t>
+      </w:r>
       <w:r>
         <w:t xml:space="preserve"> een Adapter nodig om data in te kunnen laden die in rijen worden weergeven.</w:t>
       </w:r>
@@ -2149,6 +2060,7 @@
           <w:color w:val="4E5758"/>
           <w:sz w:val="20"/>
           <w:bdr w:val="none" w:sz="0" w:space="0" w:color="auto" w:frame="1"/>
+          <w:lang w:val="en-US"/>
         </w:rPr>
       </w:pPr>
       <w:r>
@@ -2167,6 +2079,7 @@
           <w:color w:val="F57D00"/>
           <w:sz w:val="20"/>
           <w:bdr w:val="none" w:sz="0" w:space="0" w:color="auto" w:frame="1"/>
+          <w:lang w:val="en-US"/>
         </w:rPr>
         <w:t>"monotone"</w:t>
       </w:r>
@@ -2176,6 +2089,7 @@
           <w:color w:val="4E5758"/>
           <w:sz w:val="20"/>
           <w:bdr w:val="none" w:sz="0" w:space="0" w:color="auto" w:frame="1"/>
+          <w:lang w:val="en-US"/>
         </w:rPr>
         <w:t>,</w:t>
       </w:r>
@@ -2213,6 +2127,7 @@
           <w:color w:val="4E5758"/>
           <w:sz w:val="20"/>
           <w:bdr w:val="none" w:sz="0" w:space="0" w:color="auto" w:frame="1"/>
+          <w:lang w:val="en-US"/>
         </w:rPr>
       </w:pPr>
       <w:r>
@@ -2221,6 +2136,7 @@
           <w:color w:val="4E5758"/>
           <w:sz w:val="20"/>
           <w:bdr w:val="none" w:sz="0" w:space="0" w:color="auto" w:frame="1"/>
+          <w:lang w:val="en-US"/>
         </w:rPr>
         <w:t xml:space="preserve">  </w:t>
       </w:r>
@@ -2230,6 +2146,7 @@
           <w:color w:val="F57D00"/>
           <w:sz w:val="20"/>
           <w:bdr w:val="none" w:sz="0" w:space="0" w:color="auto" w:frame="1"/>
+          <w:lang w:val="en-US"/>
         </w:rPr>
         <w:t>"monopoly"</w:t>
       </w:r>
@@ -2239,6 +2156,7 @@
           <w:color w:val="4E5758"/>
           <w:sz w:val="20"/>
           <w:bdr w:val="none" w:sz="0" w:space="0" w:color="auto" w:frame="1"/>
+          <w:lang w:val="en-US"/>
         </w:rPr>
         <w:t>,</w:t>
       </w:r>
@@ -2276,6 +2194,7 @@
           <w:color w:val="4E5758"/>
           <w:sz w:val="20"/>
           <w:bdr w:val="none" w:sz="0" w:space="0" w:color="auto" w:frame="1"/>
+          <w:lang w:val="en-US"/>
         </w:rPr>
       </w:pPr>
       <w:r>
@@ -2284,6 +2203,7 @@
           <w:color w:val="4E5758"/>
           <w:sz w:val="20"/>
           <w:bdr w:val="none" w:sz="0" w:space="0" w:color="auto" w:frame="1"/>
+          <w:lang w:val="en-US"/>
         </w:rPr>
         <w:t xml:space="preserve">  </w:t>
       </w:r>
@@ -2293,28 +2213,9 @@
           <w:color w:val="F57D00"/>
           <w:sz w:val="20"/>
           <w:bdr w:val="none" w:sz="0" w:space="0" w:color="auto" w:frame="1"/>
-        </w:rPr>
-        <w:t>"</w:t>
-      </w:r>
-      <w:proofErr w:type="spellStart"/>
-      <w:r>
-        <w:rPr>
-          <w:rFonts w:ascii="Courier New" w:eastAsia="Times New Roman" w:hAnsi="Courier New" w:cs="Courier New"/>
-          <w:color w:val="F57D00"/>
-          <w:sz w:val="20"/>
-          <w:bdr w:val="none" w:sz="0" w:space="0" w:color="auto" w:frame="1"/>
-        </w:rPr>
-        <w:t>monomodal</w:t>
-      </w:r>
-      <w:proofErr w:type="spellEnd"/>
-      <w:r>
-        <w:rPr>
-          <w:rFonts w:ascii="Courier New" w:eastAsia="Times New Roman" w:hAnsi="Courier New" w:cs="Courier New"/>
-          <w:color w:val="F57D00"/>
-          <w:sz w:val="20"/>
-          <w:bdr w:val="none" w:sz="0" w:space="0" w:color="auto" w:frame="1"/>
-        </w:rPr>
-        <w:t>"</w:t>
+          <w:lang w:val="en-US"/>
+        </w:rPr>
+        <w:t>"monomodal"</w:t>
       </w:r>
       <w:r>
         <w:rPr>
@@ -2322,6 +2223,7 @@
           <w:color w:val="4E5758"/>
           <w:sz w:val="20"/>
           <w:bdr w:val="none" w:sz="0" w:space="0" w:color="auto" w:frame="1"/>
+          <w:lang w:val="en-US"/>
         </w:rPr>
         <w:t>,</w:t>
       </w:r>
@@ -2359,6 +2261,7 @@
           <w:color w:val="4E5758"/>
           <w:sz w:val="20"/>
           <w:bdr w:val="none" w:sz="0" w:space="0" w:color="auto" w:frame="1"/>
+          <w:lang w:val="en-US"/>
         </w:rPr>
       </w:pPr>
       <w:r>
@@ -2367,6 +2270,7 @@
           <w:color w:val="4E5758"/>
           <w:sz w:val="20"/>
           <w:bdr w:val="none" w:sz="0" w:space="0" w:color="auto" w:frame="1"/>
+          <w:lang w:val="en-US"/>
         </w:rPr>
         <w:t xml:space="preserve">  </w:t>
       </w:r>
@@ -2376,28 +2280,9 @@
           <w:color w:val="F57D00"/>
           <w:sz w:val="20"/>
           <w:bdr w:val="none" w:sz="0" w:space="0" w:color="auto" w:frame="1"/>
-        </w:rPr>
-        <w:t>"</w:t>
-      </w:r>
-      <w:proofErr w:type="spellStart"/>
-      <w:r>
-        <w:rPr>
-          <w:rFonts w:ascii="Courier New" w:eastAsia="Times New Roman" w:hAnsi="Courier New" w:cs="Courier New"/>
-          <w:color w:val="F57D00"/>
-          <w:sz w:val="20"/>
-          <w:bdr w:val="none" w:sz="0" w:space="0" w:color="auto" w:frame="1"/>
-        </w:rPr>
-        <w:t>mononucleosis</w:t>
-      </w:r>
-      <w:proofErr w:type="spellEnd"/>
-      <w:r>
-        <w:rPr>
-          <w:rFonts w:ascii="Courier New" w:eastAsia="Times New Roman" w:hAnsi="Courier New" w:cs="Courier New"/>
-          <w:color w:val="F57D00"/>
-          <w:sz w:val="20"/>
-          <w:bdr w:val="none" w:sz="0" w:space="0" w:color="auto" w:frame="1"/>
-        </w:rPr>
-        <w:t>"</w:t>
+          <w:lang w:val="en-US"/>
+        </w:rPr>
+        <w:t>"mononucleosis"</w:t>
       </w:r>
     </w:p>
     <w:p>
@@ -2433,6 +2318,7 @@
           <w:color w:val="4E5758"/>
           <w:sz w:val="21"/>
           <w:szCs w:val="21"/>
+          <w:lang w:val="en-US"/>
         </w:rPr>
       </w:pPr>
       <w:r>
@@ -2441,6 +2327,7 @@
           <w:color w:val="4E5758"/>
           <w:sz w:val="20"/>
           <w:bdr w:val="none" w:sz="0" w:space="0" w:color="auto" w:frame="1"/>
+          <w:lang w:val="en-US"/>
         </w:rPr>
         <w:t>};</w:t>
       </w:r>
@@ -2450,14 +2337,19 @@
         <w:rPr>
           <w:sz w:val="32"/>
           <w:szCs w:val="32"/>
-        </w:rPr>
-      </w:pPr>
-      <w:bookmarkStart w:id="3" w:name="_GoBack"/>
-      <w:bookmarkEnd w:id="3"/>
-      <w:r>
+          <w:lang w:val="en-US"/>
+        </w:rPr>
+      </w:pPr>
+      <w:r>
+        <w:rPr>
+          <w:lang w:val="en-US"/>
+        </w:rPr>
         <w:t xml:space="preserve"> </w:t>
       </w:r>
       <w:r>
+        <w:rPr>
+          <w:lang w:val="en-US"/>
+        </w:rPr>
         <w:br w:type="page"/>
       </w:r>
     </w:p>
@@ -2468,7 +2360,7 @@
           <w:lang w:val="en-GB"/>
         </w:rPr>
       </w:pPr>
-      <w:bookmarkStart w:id="4" w:name="_Toc483835082"/>
+      <w:bookmarkStart w:id="3" w:name="_Toc483835082"/>
       <w:r>
         <w:rPr>
           <w:lang w:val="en-GB"/>
@@ -2476,7 +2368,7 @@
         <w:lastRenderedPageBreak/>
         <w:t>Scroll view</w:t>
       </w:r>
-      <w:bookmarkEnd w:id="4"/>
+      <w:bookmarkEnd w:id="3"/>
     </w:p>
     <w:p>
       <w:pPr>
@@ -2486,51 +2378,109 @@
       </w:pPr>
     </w:p>
     <w:p>
+      <w:r>
+        <w:t>De ScrollView is een geweldige layout-optie één die je bijna op elke pagina wil gebruiken. Het zorgt ervoor dat in principe je pagina zo lang mogelijk kan maken.</w:t>
+      </w:r>
+    </w:p>
+    <w:p/>
+    <w:p>
+      <w:r>
+        <w:t>Om een ScrollView te implementeren heb je maar 2 simpele regels code nodig!</w:t>
+      </w:r>
+    </w:p>
+    <w:p>
+      <w:r>
+        <w:rPr>
+          <w:noProof/>
+        </w:rPr>
+        <w:drawing>
+          <wp:inline distT="0" distB="0" distL="0" distR="0" wp14:anchorId="187FF80D" wp14:editId="005BD9DA">
+            <wp:extent cx="6351193" cy="1454150"/>
+            <wp:effectExtent l="0" t="0" r="0" b="0"/>
+            <wp:docPr id="9" name="Afbeelding 9" descr="C:\Users\Levi Vlasblom\AppData\Local\Microsoft\Windows\INetCache\Content.Word\Screenshot_11.png"/>
+            <wp:cNvGraphicFramePr>
+              <a:graphicFrameLocks xmlns:a="http://schemas.openxmlformats.org/drawingml/2006/main" noChangeAspect="1"/>
+            </wp:cNvGraphicFramePr>
+            <a:graphic xmlns:a="http://schemas.openxmlformats.org/drawingml/2006/main">
+              <a:graphicData uri="http://schemas.openxmlformats.org/drawingml/2006/picture">
+                <pic:pic xmlns:pic="http://schemas.openxmlformats.org/drawingml/2006/picture">
+                  <pic:nvPicPr>
+                    <pic:cNvPr id="0" name="Picture 1" descr="C:\Users\Levi Vlasblom\AppData\Local\Microsoft\Windows\INetCache\Content.Word\Screenshot_11.png"/>
+                    <pic:cNvPicPr>
+                      <a:picLocks noChangeAspect="1" noChangeArrowheads="1"/>
+                    </pic:cNvPicPr>
+                  </pic:nvPicPr>
+                  <pic:blipFill>
+                    <a:blip r:embed="rId9">
+                      <a:extLst>
+                        <a:ext uri="{28A0092B-C50C-407E-A947-70E740481C1C}">
+                          <a14:useLocalDpi xmlns:a14="http://schemas.microsoft.com/office/drawing/2010/main" val="0"/>
+                        </a:ext>
+                      </a:extLst>
+                    </a:blip>
+                    <a:srcRect/>
+                    <a:stretch>
+                      <a:fillRect/>
+                    </a:stretch>
+                  </pic:blipFill>
+                  <pic:spPr bwMode="auto">
+                    <a:xfrm>
+                      <a:off x="0" y="0"/>
+                      <a:ext cx="6402055" cy="1465795"/>
+                    </a:xfrm>
+                    <a:prstGeom prst="rect">
+                      <a:avLst/>
+                    </a:prstGeom>
+                    <a:noFill/>
+                    <a:ln>
+                      <a:noFill/>
+                    </a:ln>
+                  </pic:spPr>
+                </pic:pic>
+              </a:graphicData>
+            </a:graphic>
+          </wp:inline>
+        </w:drawing>
+      </w:r>
+    </w:p>
+    <w:p/>
+    <w:p>
+      <w:pPr>
+        <w:tabs>
+          <w:tab w:val="left" w:pos="3709"/>
+        </w:tabs>
+        <w:spacing w:line="240" w:lineRule="auto"/>
+      </w:pPr>
+      <w:r>
+        <w:t>Simple! Het resultaat zorgt ervoor dat je naar onder en boven kan swipen!</w:t>
+      </w:r>
+    </w:p>
+    <w:p>
       <w:pPr>
         <w:spacing w:after="200"/>
-        <w:rPr>
-          <w:lang w:val="en-GB"/>
-        </w:rPr>
-      </w:pPr>
-      <w:r>
-        <w:rPr>
-          <w:lang w:val="en-GB"/>
-        </w:rPr>
+      </w:pPr>
+      <w:r>
         <w:br w:type="page"/>
       </w:r>
     </w:p>
     <w:p>
       <w:pPr>
         <w:pStyle w:val="Kop1"/>
-        <w:rPr>
-          <w:lang w:val="en-GB"/>
-        </w:rPr>
-      </w:pPr>
-      <w:bookmarkStart w:id="5" w:name="_Toc483835083"/>
-      <w:r>
-        <w:rPr>
-          <w:lang w:val="en-GB"/>
-        </w:rPr>
+      </w:pPr>
+      <w:bookmarkStart w:id="4" w:name="_Toc483835083"/>
+      <w:r>
         <w:lastRenderedPageBreak/>
         <w:t>Grid lay-out</w:t>
       </w:r>
-      <w:bookmarkEnd w:id="5"/>
+      <w:bookmarkEnd w:id="4"/>
     </w:p>
     <w:p>
       <w:pPr>
         <w:pStyle w:val="Kop2"/>
-        <w:rPr>
-          <w:lang w:val="en-GB"/>
-        </w:rPr>
-      </w:pPr>
-      <w:proofErr w:type="spellStart"/>
-      <w:r>
-        <w:rPr>
-          <w:lang w:val="en-GB"/>
-        </w:rPr>
+      </w:pPr>
+      <w:r>
         <w:t>Introductie</w:t>
       </w:r>
-      <w:proofErr w:type="spellEnd"/>
     </w:p>
     <w:p>
       <w:pPr>
@@ -2567,7 +2517,7 @@
                     </pic:cNvPicPr>
                   </pic:nvPicPr>
                   <pic:blipFill rotWithShape="1">
-                    <a:blip r:embed="rId9">
+                    <a:blip r:embed="rId10">
                       <a:extLst>
                         <a:ext uri="{28A0092B-C50C-407E-A947-70E740481C1C}">
                           <a14:useLocalDpi xmlns:a14="http://schemas.microsoft.com/office/drawing/2010/main" val="0"/>
@@ -2607,45 +2557,19 @@
           </wp:anchor>
         </w:drawing>
       </w:r>
-      <w:proofErr w:type="spellStart"/>
-      <w:r>
-        <w:t>Grid</w:t>
-      </w:r>
-      <w:proofErr w:type="spellEnd"/>
-      <w:r>
-        <w:t xml:space="preserve"> lay-out geeft iemand de mogelijkheid om </w:t>
-      </w:r>
-      <w:r>
-        <w:t xml:space="preserve">de pagina weer te geven met rijen en kolommen. Rijen en kolommen kunnen zelf worden ingedeeld met hun eigen vaste grote. De </w:t>
-      </w:r>
-      <w:proofErr w:type="spellStart"/>
-      <w:r>
-        <w:t>grid</w:t>
-      </w:r>
-      <w:proofErr w:type="spellEnd"/>
-      <w:r>
-        <w:t xml:space="preserve"> lay-out zou niet de verwarrend moeten zijn, gezien de traditionele tabellen. Verder is het geen concept van rijen, kolommen of cel formateren. Anders dan HTML tabellen, is </w:t>
-      </w:r>
-      <w:proofErr w:type="spellStart"/>
-      <w:r>
-        <w:t>Grid</w:t>
-      </w:r>
-      <w:proofErr w:type="spellEnd"/>
-      <w:r>
-        <w:t xml:space="preserve"> uitsluitend bedoeld om inhoud uit te leggen.</w:t>
+      <w:r>
+        <w:t xml:space="preserve">Grid lay-out geeft iemand de mogelijkheid om </w:t>
+      </w:r>
+      <w:r>
+        <w:t>de pagina weer te geven met rijen en kolommen. Rijen en kolommen kunnen zelf worden ingedeeld met hun eigen vaste grote. De grid lay-out zou niet de verwarrend moeten zijn, gezien de traditionele tabellen. Verder is het geen concept van rijen, kolommen of cel formateren. Anders dan HTML tabellen, is Grid uitsluitend bedoeld om inhoud uit te leggen.</w:t>
       </w:r>
     </w:p>
     <w:p>
       <w:pPr>
         <w:spacing w:after="200"/>
       </w:pPr>
-      <w:proofErr w:type="spellStart"/>
-      <w:r>
-        <w:t>Grid</w:t>
-      </w:r>
-      <w:proofErr w:type="spellEnd"/>
-      <w:r>
-        <w:t xml:space="preserve"> kan worden gebruikt voor het weergeven van je pagina in een raster. Dit kan handig zijn in de volgende omstandigheden</w:t>
+      <w:r>
+        <w:t>Grid kan worden gebruikt voor het weergeven van je pagina in een raster. Dit kan handig zijn in de volgende omstandigheden</w:t>
       </w:r>
       <w:r>
         <w:rPr>
@@ -2698,50 +2622,10 @@
         <w:spacing w:after="200"/>
       </w:pPr>
       <w:r>
-        <w:t xml:space="preserve">In tegenstelling tot traditionele tabellen, maakt het bij </w:t>
-      </w:r>
-      <w:proofErr w:type="spellStart"/>
-      <w:r>
-        <w:t>Grid</w:t>
-      </w:r>
-      <w:proofErr w:type="spellEnd"/>
-      <w:r>
-        <w:t xml:space="preserve"> niet uit hoeveel en in welke grote de rijen en kolommen inhouden. </w:t>
-      </w:r>
-      <w:r>
-        <w:t xml:space="preserve">In plaats daarvan heeft </w:t>
-      </w:r>
-      <w:proofErr w:type="spellStart"/>
-      <w:r>
-        <w:t>Grid</w:t>
-      </w:r>
-      <w:proofErr w:type="spellEnd"/>
-      <w:r>
-        <w:t xml:space="preserve"> </w:t>
-      </w:r>
-      <w:proofErr w:type="spellStart"/>
-      <w:r>
-        <w:t>RowDefinitions</w:t>
-      </w:r>
-      <w:proofErr w:type="spellEnd"/>
-      <w:r>
-        <w:t xml:space="preserve"> en </w:t>
-      </w:r>
-      <w:proofErr w:type="spellStart"/>
-      <w:r>
-        <w:t>ColumnDefinitions</w:t>
-      </w:r>
-      <w:proofErr w:type="spellEnd"/>
-      <w:r>
-        <w:t xml:space="preserve"> collecties. Deze bevatten definities van hoeveel rijen en kolommen worden uitgelegd. Uitzicht wordt toegevoegd aan </w:t>
-      </w:r>
-      <w:proofErr w:type="spellStart"/>
-      <w:r>
-        <w:t>Grid</w:t>
-      </w:r>
-      <w:proofErr w:type="spellEnd"/>
-      <w:r>
-        <w:t xml:space="preserve"> met opgegeven rij- en kolomindices, die bepalen welke rij en kolom een ​​weergave moet worden geplaatst.</w:t>
+        <w:t xml:space="preserve">In tegenstelling tot traditionele tabellen, maakt het bij Grid niet uit hoeveel en in welke grote de rijen en kolommen inhouden. </w:t>
+      </w:r>
+      <w:r>
+        <w:t>In plaats daarvan heeft Grid RowDefinitions en ColumnDefinitions collecties. Deze bevatten definities van hoeveel rijen en kolommen worden uitgelegd. Uitzicht wordt toegevoegd aan Grid met opgegeven rij- en kolomindices, die bepalen welke rij en kolom een ​​weergave moet worden geplaatst.</w:t>
       </w:r>
     </w:p>
     <w:p>
@@ -2799,63 +2683,7 @@
         <w:spacing w:after="0" w:line="240" w:lineRule="auto"/>
       </w:pPr>
       <w:r>
-        <w:t xml:space="preserve">Rij- en kolominformatie wordt opgeslagen in de eigenschappen van </w:t>
-      </w:r>
-      <w:proofErr w:type="spellStart"/>
-      <w:r>
-        <w:t>RowDefinitions</w:t>
-      </w:r>
-      <w:proofErr w:type="spellEnd"/>
-      <w:r>
-        <w:t xml:space="preserve"> &amp; </w:t>
-      </w:r>
-      <w:proofErr w:type="spellStart"/>
-      <w:r>
-        <w:t>ColumnDefinitions</w:t>
-      </w:r>
-      <w:proofErr w:type="spellEnd"/>
-      <w:r>
-        <w:t xml:space="preserve"> van </w:t>
-      </w:r>
-      <w:proofErr w:type="spellStart"/>
-      <w:r>
-        <w:t>Grid</w:t>
-      </w:r>
-      <w:proofErr w:type="spellEnd"/>
-      <w:r>
-        <w:t xml:space="preserve">, die respectievelijk zijn van respectievelijk verzamelingen van </w:t>
-      </w:r>
-      <w:proofErr w:type="spellStart"/>
-      <w:r>
-        <w:t>RowDefinition</w:t>
-      </w:r>
-      <w:proofErr w:type="spellEnd"/>
-      <w:r>
-        <w:t xml:space="preserve"> en </w:t>
-      </w:r>
-      <w:proofErr w:type="spellStart"/>
-      <w:r>
-        <w:t>ColumnDefinition</w:t>
-      </w:r>
-      <w:proofErr w:type="spellEnd"/>
-      <w:r>
-        <w:t xml:space="preserve">-objecten. </w:t>
-      </w:r>
-      <w:proofErr w:type="spellStart"/>
-      <w:r>
-        <w:t>RowDefinition</w:t>
-      </w:r>
-      <w:proofErr w:type="spellEnd"/>
-      <w:r>
-        <w:t xml:space="preserve"> heeft een enkele eigenschap, hoogte en </w:t>
-      </w:r>
-      <w:proofErr w:type="spellStart"/>
-      <w:r>
-        <w:t>ColumnDefinition</w:t>
-      </w:r>
-      <w:proofErr w:type="spellEnd"/>
-      <w:r>
-        <w:t xml:space="preserve"> heeft een enkele eigenschap, breedte. De opties voor hoogte en breedte zijn als volgt:</w:t>
+        <w:t>Rij- en kolominformatie wordt opgeslagen in de eigenschappen van RowDefinitions &amp; ColumnDefinitions van Grid, die respectievelijk zijn van respectievelijk verzamelingen van RowDefinition en ColumnDefinition-objecten. RowDefinition heeft een enkele eigenschap, hoogte en ColumnDefinition heeft een enkele eigenschap, breedte. De opties voor hoogte en breedte zijn als volgt:</w:t>
       </w:r>
     </w:p>
     <w:p>
@@ -2915,15 +2743,7 @@
       </w:r>
       <w:r>
         <w:br/>
-        <w:t xml:space="preserve">Maakt automatisch de maten om de rij of kolom aan te passen. Word gegeven als </w:t>
-      </w:r>
-      <w:proofErr w:type="spellStart"/>
-      <w:r>
-        <w:t>GridUnitType.Auto</w:t>
-      </w:r>
-      <w:proofErr w:type="spellEnd"/>
-      <w:r>
-        <w:t xml:space="preserve"> in C# of als Auto in XAML.</w:t>
+        <w:t>Maakt automatisch de maten om de rij of kolom aan te passen. Word gegeven als GridUnitType.Auto in C# of als Auto in XAML.</w:t>
       </w:r>
     </w:p>
     <w:p>
@@ -2954,30 +2774,12 @@
         </w:tabs>
         <w:spacing w:after="0" w:line="240" w:lineRule="auto"/>
       </w:pPr>
-      <w:proofErr w:type="spellStart"/>
       <w:r>
         <w:t>Proportional</w:t>
       </w:r>
-      <w:proofErr w:type="spellEnd"/>
       <w:r>
         <w:br/>
-        <w:t xml:space="preserve">Maakt de maten van de rijen en kolommen als een deel van de resterende ruimte. Gegeven als een waarde en </w:t>
-      </w:r>
-      <w:proofErr w:type="spellStart"/>
-      <w:r>
-        <w:t>GridUnitType.Star</w:t>
-      </w:r>
-      <w:proofErr w:type="spellEnd"/>
-      <w:r>
-        <w:t xml:space="preserve"> in C# en als #* in </w:t>
-      </w:r>
-      <w:proofErr w:type="spellStart"/>
-      <w:r>
-        <w:t>XAmL</w:t>
-      </w:r>
-      <w:proofErr w:type="spellEnd"/>
-      <w:r>
-        <w:t>, waarbij # de gewenste warde is. Een rij of kolom worden opgegeven met *, en zal er voor zorgen dat de beschikbare ruimte wordt gevuld.</w:t>
+        <w:t>Maakt de maten van de rijen en kolommen als een deel van de resterende ruimte. Gegeven als een waarde en GridUnitType.Star in C# en als #* in XAmL, waarbij # de gewenste warde is. Een rij of kolom worden opgegeven met *, en zal er voor zorgen dat de beschikbare ruimte wordt gevuld.</w:t>
       </w:r>
     </w:p>
     <w:p>
@@ -3013,15 +2815,7 @@
       </w:r>
       <w:r>
         <w:br/>
-        <w:t xml:space="preserve">Maakt de maten van de rijen en kolommen met een specifieke hoogte en breedte waardes. Word gegeven als </w:t>
-      </w:r>
-      <w:proofErr w:type="spellStart"/>
-      <w:r>
-        <w:t>GridUnitType.Absolute</w:t>
-      </w:r>
-      <w:proofErr w:type="spellEnd"/>
-      <w:r>
-        <w:t xml:space="preserve"> in C# en als # in XAML, waarbij # uw gewenste waarde is.</w:t>
+        <w:t>Maakt de maten van de rijen en kolommen met een specifieke hoogte en breedte waardes. Word gegeven als GridUnitType.Absolute in C# en als # in XAML, waarbij # uw gewenste waarde is.</w:t>
       </w:r>
     </w:p>
     <w:p>
@@ -3145,7 +2939,7 @@
                     <pic:cNvPicPr/>
                   </pic:nvPicPr>
                   <pic:blipFill>
-                    <a:blip r:embed="rId10"/>
+                    <a:blip r:embed="rId11"/>
                     <a:stretch>
                       <a:fillRect/>
                     </a:stretch>
@@ -3210,13 +3004,8 @@
       </w:pPr>
       <w:r>
         <w:lastRenderedPageBreak/>
-        <w:t xml:space="preserve">Weergaven plaatsen in </w:t>
-      </w:r>
-      <w:proofErr w:type="spellStart"/>
-      <w:r>
-        <w:t>Grid</w:t>
-      </w:r>
-      <w:proofErr w:type="spellEnd"/>
+        <w:t>Weergaven plaatsen in Grid</w:t>
+      </w:r>
     </w:p>
     <w:p>
       <w:pPr>
@@ -3293,39 +3082,7 @@
         <w:spacing w:after="0" w:line="240" w:lineRule="auto"/>
       </w:pPr>
       <w:r>
-        <w:t xml:space="preserve">In XAML, gebruik </w:t>
-      </w:r>
-      <w:proofErr w:type="spellStart"/>
-      <w:r>
-        <w:t>Grid.Row</w:t>
-      </w:r>
-      <w:proofErr w:type="spellEnd"/>
-      <w:r>
-        <w:t xml:space="preserve"> en </w:t>
-      </w:r>
-      <w:proofErr w:type="spellStart"/>
-      <w:r>
-        <w:t>Grid.Column</w:t>
-      </w:r>
-      <w:proofErr w:type="spellEnd"/>
-      <w:r>
-        <w:t xml:space="preserve"> op elke afzonderlijke weergave om plaatsing te specificeren. Merk op dat </w:t>
-      </w:r>
-      <w:proofErr w:type="spellStart"/>
-      <w:r>
-        <w:t>Grid.Row</w:t>
-      </w:r>
-      <w:proofErr w:type="spellEnd"/>
-      <w:r>
-        <w:t xml:space="preserve"> en </w:t>
-      </w:r>
-      <w:proofErr w:type="spellStart"/>
-      <w:r>
-        <w:t>Grid.Column</w:t>
-      </w:r>
-      <w:proofErr w:type="spellEnd"/>
-      <w:r>
-        <w:t xml:space="preserve"> locatie specificeren op basis van de nul gebaseerde lijsten van rijen en kolommen. Dit betekent dat in een 4x4-rooster de linker bovenste cel (0,0) is en de rechter onderkant (3,3) is.</w:t>
+        <w:t>In XAML, gebruik Grid.Row en Grid.Column op elke afzonderlijke weergave om plaatsing te specificeren. Merk op dat Grid.Row en Grid.Column locatie specificeren op basis van de nul gebaseerde lijsten van rijen en kolommen. Dit betekent dat in een 4x4-rooster de linker bovenste cel (0,0) is en de rechter onderkant (3,3) is.</w:t>
       </w:r>
     </w:p>
     <w:p/>
@@ -3339,93 +3096,6 @@
             <wp:extent cx="4524375" cy="3171825"/>
             <wp:effectExtent l="0" t="0" r="9525" b="9525"/>
             <wp:docPr id="6" name="Afbeelding 6"/>
-            <wp:cNvGraphicFramePr>
-              <a:graphicFrameLocks xmlns:a="http://schemas.openxmlformats.org/drawingml/2006/main" noChangeAspect="1"/>
-            </wp:cNvGraphicFramePr>
-            <a:graphic xmlns:a="http://schemas.openxmlformats.org/drawingml/2006/main">
-              <a:graphicData uri="http://schemas.openxmlformats.org/drawingml/2006/picture">
-                <pic:pic xmlns:pic="http://schemas.openxmlformats.org/drawingml/2006/picture">
-                  <pic:nvPicPr>
-                    <pic:cNvPr id="1" name=""/>
-                    <pic:cNvPicPr/>
-                  </pic:nvPicPr>
-                  <pic:blipFill>
-                    <a:blip r:embed="rId11"/>
-                    <a:stretch>
-                      <a:fillRect/>
-                    </a:stretch>
-                  </pic:blipFill>
-                  <pic:spPr>
-                    <a:xfrm>
-                      <a:off x="0" y="0"/>
-                      <a:ext cx="4524375" cy="3171825"/>
-                    </a:xfrm>
-                    <a:prstGeom prst="rect">
-                      <a:avLst/>
-                    </a:prstGeom>
-                  </pic:spPr>
-                </pic:pic>
-              </a:graphicData>
-            </a:graphic>
-          </wp:inline>
-        </w:drawing>
-      </w:r>
-    </w:p>
-    <w:p>
-      <w:pPr>
-        <w:pStyle w:val="Kop2"/>
-      </w:pPr>
-      <w:r>
-        <w:t>Ruimte</w:t>
-      </w:r>
-    </w:p>
-    <w:p>
-      <w:proofErr w:type="spellStart"/>
-      <w:r>
-        <w:t>Grid</w:t>
-      </w:r>
-      <w:proofErr w:type="spellEnd"/>
-      <w:r>
-        <w:t xml:space="preserve"> heeft eigenschappen om de afstand tussen rijen en kolommen te regelen. De volgende eigenschappen zijn beschikbaar om het raster aan te passen: </w:t>
-      </w:r>
-      <w:proofErr w:type="spellStart"/>
-      <w:r>
-        <w:t>ColumnSpacing</w:t>
-      </w:r>
-      <w:proofErr w:type="spellEnd"/>
-      <w:r>
-        <w:t xml:space="preserve"> - de hoeveelheid ruimte tussen kolommen. </w:t>
-      </w:r>
-      <w:proofErr w:type="spellStart"/>
-      <w:r>
-        <w:t>RowSpacing</w:t>
-      </w:r>
-      <w:proofErr w:type="spellEnd"/>
-      <w:r>
-        <w:t xml:space="preserve"> - de hoeveelheid ruimte tussen rijen. De volgende XAML specificeert een raster met twee kolommen, één rij en 5 </w:t>
-      </w:r>
-      <w:proofErr w:type="spellStart"/>
-      <w:r>
-        <w:t>px</w:t>
-      </w:r>
-      <w:proofErr w:type="spellEnd"/>
-      <w:r>
-        <w:t xml:space="preserve"> tussenruimte tussen kolommen</w:t>
-      </w:r>
-      <w:r>
-        <w:t>.</w:t>
-      </w:r>
-    </w:p>
-    <w:p>
-      <w:r>
-        <w:rPr>
-          <w:noProof/>
-        </w:rPr>
-        <w:drawing>
-          <wp:inline distT="0" distB="0" distL="0" distR="0" wp14:anchorId="167FC9FE" wp14:editId="5BB8C77E">
-            <wp:extent cx="4562475" cy="2009775"/>
-            <wp:effectExtent l="0" t="0" r="9525" b="9525"/>
-            <wp:docPr id="7" name="Afbeelding 7"/>
             <wp:cNvGraphicFramePr>
               <a:graphicFrameLocks xmlns:a="http://schemas.openxmlformats.org/drawingml/2006/main" noChangeAspect="1"/>
             </wp:cNvGraphicFramePr>
@@ -3445,7 +3115,7 @@
                   <pic:spPr>
                     <a:xfrm>
                       <a:off x="0" y="0"/>
-                      <a:ext cx="4562475" cy="2009775"/>
+                      <a:ext cx="4524375" cy="3171825"/>
                     </a:xfrm>
                     <a:prstGeom prst="rect">
                       <a:avLst/>
@@ -3460,38 +3130,18 @@
     </w:p>
     <w:p>
       <w:pPr>
-        <w:spacing w:after="200"/>
-        <w:rPr>
-          <w:rFonts w:asciiTheme="majorHAnsi" w:eastAsiaTheme="majorEastAsia" w:hAnsiTheme="majorHAnsi" w:cstheme="majorBidi"/>
-          <w:color w:val="9D3511" w:themeColor="accent1" w:themeShade="BF"/>
-          <w:sz w:val="26"/>
-          <w:szCs w:val="26"/>
-        </w:rPr>
-      </w:pPr>
-      <w:r>
-        <w:br w:type="page"/>
-      </w:r>
-    </w:p>
-    <w:p>
-      <w:pPr>
         <w:pStyle w:val="Kop2"/>
       </w:pPr>
       <w:r>
-        <w:lastRenderedPageBreak/>
-        <w:t xml:space="preserve">Gebruik van </w:t>
-      </w:r>
-      <w:proofErr w:type="spellStart"/>
-      <w:r>
-        <w:t>spans</w:t>
-      </w:r>
-      <w:proofErr w:type="spellEnd"/>
-    </w:p>
-    <w:p>
-      <w:r>
-        <w:t>Vaak bij het werken met een raster is er een element dat meer dan één rij of kolom moet bezetten.</w:t>
-      </w:r>
-      <w:r>
-        <w:t xml:space="preserve"> In XAML kan een button als volgt worden toegevoegd:</w:t>
+        <w:t>Ruimte</w:t>
+      </w:r>
+    </w:p>
+    <w:p>
+      <w:r>
+        <w:t>Grid heeft eigenschappen om de afstand tussen rijen en kolommen te regelen. De volgende eigenschappen zijn beschikbaar om het raster aan te passen: ColumnSpacing - de hoeveelheid ruimte tussen kolommen. RowSpacing - de hoeveelheid ruimte tussen rijen. De volgende XAML specificeert een raster met twee kolommen, één rij en 5 px tussenruimte tussen kolommen</w:t>
+      </w:r>
+      <w:r>
+        <w:t>.</w:t>
       </w:r>
     </w:p>
     <w:p>
@@ -3500,10 +3150,10 @@
           <w:noProof/>
         </w:rPr>
         <w:drawing>
-          <wp:inline distT="0" distB="0" distL="0" distR="0" wp14:anchorId="5D8B512E" wp14:editId="30E83CBC">
-            <wp:extent cx="5124450" cy="1362075"/>
-            <wp:effectExtent l="0" t="0" r="0" b="9525"/>
-            <wp:docPr id="8" name="Afbeelding 8"/>
+          <wp:inline distT="0" distB="0" distL="0" distR="0" wp14:anchorId="167FC9FE" wp14:editId="5BB8C77E">
+            <wp:extent cx="4562475" cy="2009775"/>
+            <wp:effectExtent l="0" t="0" r="9525" b="9525"/>
+            <wp:docPr id="7" name="Afbeelding 7"/>
             <wp:cNvGraphicFramePr>
               <a:graphicFrameLocks xmlns:a="http://schemas.openxmlformats.org/drawingml/2006/main" noChangeAspect="1"/>
             </wp:cNvGraphicFramePr>
@@ -3523,6 +3173,79 @@
                   <pic:spPr>
                     <a:xfrm>
                       <a:off x="0" y="0"/>
+                      <a:ext cx="4562475" cy="2009775"/>
+                    </a:xfrm>
+                    <a:prstGeom prst="rect">
+                      <a:avLst/>
+                    </a:prstGeom>
+                  </pic:spPr>
+                </pic:pic>
+              </a:graphicData>
+            </a:graphic>
+          </wp:inline>
+        </w:drawing>
+      </w:r>
+    </w:p>
+    <w:p>
+      <w:pPr>
+        <w:spacing w:after="200"/>
+        <w:rPr>
+          <w:rFonts w:asciiTheme="majorHAnsi" w:eastAsiaTheme="majorEastAsia" w:hAnsiTheme="majorHAnsi" w:cstheme="majorBidi"/>
+          <w:color w:val="9D3511" w:themeColor="accent1" w:themeShade="BF"/>
+          <w:sz w:val="26"/>
+          <w:szCs w:val="26"/>
+        </w:rPr>
+      </w:pPr>
+      <w:r>
+        <w:br w:type="page"/>
+      </w:r>
+    </w:p>
+    <w:p>
+      <w:pPr>
+        <w:pStyle w:val="Kop2"/>
+      </w:pPr>
+      <w:r>
+        <w:lastRenderedPageBreak/>
+        <w:t>Gebruik van spans</w:t>
+      </w:r>
+    </w:p>
+    <w:p>
+      <w:r>
+        <w:t>Vaak bij het werken met een raster is er een element dat meer dan één rij of kolom moet bezetten.</w:t>
+      </w:r>
+      <w:r>
+        <w:t xml:space="preserve"> In XAML kan een button als volgt worden toegevoegd:</w:t>
+      </w:r>
+    </w:p>
+    <w:p>
+      <w:r>
+        <w:rPr>
+          <w:noProof/>
+        </w:rPr>
+        <w:drawing>
+          <wp:inline distT="0" distB="0" distL="0" distR="0" wp14:anchorId="5D8B512E" wp14:editId="30E83CBC">
+            <wp:extent cx="5124450" cy="1362075"/>
+            <wp:effectExtent l="0" t="0" r="0" b="9525"/>
+            <wp:docPr id="8" name="Afbeelding 8"/>
+            <wp:cNvGraphicFramePr>
+              <a:graphicFrameLocks xmlns:a="http://schemas.openxmlformats.org/drawingml/2006/main" noChangeAspect="1"/>
+            </wp:cNvGraphicFramePr>
+            <a:graphic xmlns:a="http://schemas.openxmlformats.org/drawingml/2006/main">
+              <a:graphicData uri="http://schemas.openxmlformats.org/drawingml/2006/picture">
+                <pic:pic xmlns:pic="http://schemas.openxmlformats.org/drawingml/2006/picture">
+                  <pic:nvPicPr>
+                    <pic:cNvPr id="1" name=""/>
+                    <pic:cNvPicPr/>
+                  </pic:nvPicPr>
+                  <pic:blipFill>
+                    <a:blip r:embed="rId14"/>
+                    <a:stretch>
+                      <a:fillRect/>
+                    </a:stretch>
+                  </pic:blipFill>
+                  <pic:spPr>
+                    <a:xfrm>
+                      <a:off x="0" y="0"/>
                       <a:ext cx="5124450" cy="1362075"/>
                     </a:xfrm>
                     <a:prstGeom prst="rect">
@@ -3537,6 +3260,64 @@
       </w:r>
     </w:p>
     <w:p/>
+    <w:p/>
+    <w:p>
+      <w:pPr>
+        <w:spacing w:after="200"/>
+      </w:pPr>
+      <w:r>
+        <w:br w:type="page"/>
+      </w:r>
+    </w:p>
+    <w:p>
+      <w:pPr>
+        <w:pStyle w:val="Kop1"/>
+      </w:pPr>
+      <w:r>
+        <w:lastRenderedPageBreak/>
+        <w:t>Doorsturen form</w:t>
+      </w:r>
+    </w:p>
+    <w:p/>
+    <w:p>
+      <w:pPr>
+        <w:rPr>
+          <w:lang w:val="en-US"/>
+        </w:rPr>
+      </w:pPr>
+      <w:r>
+        <w:rPr>
+          <w:lang w:val="en-US"/>
+        </w:rPr>
+        <w:t>`App.Navigation.PushAsync(new MyCustomContentPage());`</w:t>
+      </w:r>
+    </w:p>
+    <w:p>
+      <w:pPr>
+        <w:rPr>
+          <w:lang w:val="en-US"/>
+        </w:rPr>
+      </w:pPr>
+    </w:p>
+    <w:p>
+      <w:r>
+        <w:t xml:space="preserve">Met dit stukje code kan je een naar een nieuwe page door in de pushasync een nieuwe class aan te maken met de page die je wilt openen. Bijvoorbeeld </w:t>
+      </w:r>
+    </w:p>
+    <w:p>
+      <w:r>
+        <w:t>als je een class Secondpage hebt kun je App.Navigation.PushAsync(new Secondpage()); gebruiken. De code ma</w:t>
+      </w:r>
+      <w:r>
+        <w:t xml:space="preserve">akt dan een nieuwe page aan en </w:t>
+      </w:r>
+      <w:bookmarkStart w:id="5" w:name="_GoBack"/>
+      <w:bookmarkEnd w:id="5"/>
+      <w:r>
+        <w:t>switched hiernaartoe. Ook kan je new page veranderen in een al bestaande page.</w:t>
+      </w:r>
+    </w:p>
+    <w:p/>
     <w:p>
       <w:pPr>
         <w:spacing w:after="200"/>
@@ -3579,7 +3360,7 @@
       <w:bookmarkEnd w:id="7"/>
     </w:p>
     <w:p>
-      <w:hyperlink r:id="rId14" w:history="1">
+      <w:hyperlink r:id="rId15" w:history="1">
         <w:r>
           <w:rPr>
             <w:rStyle w:val="Hyperlink"/>
@@ -3590,7 +3371,7 @@
     </w:p>
     <w:p/>
     <w:sectPr>
-      <w:footerReference w:type="default" r:id="rId15"/>
+      <w:footerReference w:type="default" r:id="rId16"/>
       <w:pgSz w:w="11906" w:h="16838"/>
       <w:pgMar w:top="1417" w:right="1417" w:bottom="1417" w:left="1417" w:header="708" w:footer="708" w:gutter="0"/>
       <w:pgNumType w:start="0"/>
@@ -3656,7 +3437,7 @@
           <w:rPr>
             <w:noProof/>
           </w:rPr>
-          <w:t>3</w:t>
+          <w:t>8</w:t>
         </w:r>
         <w:r>
           <w:fldChar w:fldCharType="end"/>
@@ -4782,6 +4563,7 @@
     <w:rsid w:val="00706790"/>
     <w:rsid w:val="00922D92"/>
     <w:rsid w:val="00A9731E"/>
+    <w:rsid w:val="00CD40BF"/>
     <w:rsid w:val="00DD25D4"/>
     <w:rsid w:val="00F31207"/>
   </w:rsids>
@@ -5567,7 +5349,7 @@
 </file>
 
 <file path=customXml/itemProps2.xml><?xml version="1.0" encoding="utf-8"?>
-<ds:datastoreItem xmlns:ds="http://schemas.openxmlformats.org/officeDocument/2006/customXml" ds:itemID="{544D4068-D1FA-430A-B169-ABBDA4805AC6}">
+<ds:datastoreItem xmlns:ds="http://schemas.openxmlformats.org/officeDocument/2006/customXml" ds:itemID="{0BE83093-3BA7-4DE5-9DB1-2FF7A95FAE9E}">
   <ds:schemaRefs>
     <ds:schemaRef ds:uri="http://schemas.openxmlformats.org/officeDocument/2006/bibliography"/>
   </ds:schemaRefs>

</xml_diff>

<commit_message>
Aanpassing voor te maken blankApp
</commit_message>
<xml_diff>
--- a/workshop.docx
+++ b/workshop.docx
@@ -3306,26 +3306,42 @@
     </w:p>
     <w:p>
       <w:r>
-        <w:t>als je een class Secondpage hebt kun je App.Navigation.PushAsync(new Secondpage()); gebruiken. De code ma</w:t>
-      </w:r>
-      <w:r>
-        <w:t xml:space="preserve">akt dan een nieuwe page aan en </w:t>
-      </w:r>
+        <w:t>als je een class Secondpage hebt kun je App.Navigation.PushAsync(new Secondpage()); gebruiken. De code maakt dan een nieuwe page aan en switched hiernaartoe. Ook kan je new page veranderen in een al bestaande page.</w:t>
+      </w:r>
+    </w:p>
+    <w:p/>
+    <w:p>
+      <w:pPr>
+        <w:spacing w:after="200"/>
+      </w:pPr>
+      <w:r>
+        <w:t xml:space="preserve"> </w:t>
+      </w:r>
+      <w:r>
+        <w:br w:type="page"/>
+      </w:r>
+    </w:p>
+    <w:p>
+      <w:pPr>
+        <w:pStyle w:val="Kop1"/>
+      </w:pPr>
+      <w:r>
+        <w:lastRenderedPageBreak/>
+        <w:t>BlankApp/MasterDetail</w:t>
+      </w:r>
+    </w:p>
+    <w:p>
+      <w:pPr>
+        <w:pStyle w:val="Kop1"/>
+      </w:pPr>
+    </w:p>
+    <w:p>
+      <w:pPr>
+        <w:pStyle w:val="Kop1"/>
+      </w:pPr>
       <w:bookmarkStart w:id="5" w:name="_GoBack"/>
       <w:bookmarkEnd w:id="5"/>
       <w:r>
-        <w:t>switched hiernaartoe. Ook kan je new page veranderen in een al bestaande page.</w:t>
-      </w:r>
-    </w:p>
-    <w:p/>
-    <w:p>
-      <w:pPr>
-        <w:spacing w:after="200"/>
-      </w:pPr>
-      <w:r>
-        <w:t xml:space="preserve"> </w:t>
-      </w:r>
-      <w:r>
         <w:br w:type="page"/>
       </w:r>
     </w:p>
@@ -3333,31 +3349,12 @@
       <w:pPr>
         <w:pStyle w:val="Kop1"/>
       </w:pPr>
-      <w:bookmarkStart w:id="6" w:name="_Toc483835084"/>
-      <w:r>
-        <w:lastRenderedPageBreak/>
-        <w:t>Doorsturen naar een nieuw form</w:t>
-      </w:r>
-      <w:bookmarkEnd w:id="6"/>
-    </w:p>
-    <w:p>
-      <w:pPr>
-        <w:spacing w:after="200"/>
-      </w:pPr>
-      <w:r>
-        <w:br w:type="page"/>
-      </w:r>
-    </w:p>
-    <w:p>
-      <w:pPr>
-        <w:pStyle w:val="Kop1"/>
-      </w:pPr>
-      <w:bookmarkStart w:id="7" w:name="_Toc483835085"/>
+      <w:bookmarkStart w:id="6" w:name="_Toc483835085"/>
       <w:r>
         <w:lastRenderedPageBreak/>
         <w:t>Bronnen</w:t>
       </w:r>
-      <w:bookmarkEnd w:id="7"/>
+      <w:bookmarkEnd w:id="6"/>
     </w:p>
     <w:p>
       <w:hyperlink r:id="rId15" w:history="1">
@@ -3437,7 +3434,7 @@
           <w:rPr>
             <w:noProof/>
           </w:rPr>
-          <w:t>8</w:t>
+          <w:t>7</w:t>
         </w:r>
         <w:r>
           <w:fldChar w:fldCharType="end"/>
@@ -4563,6 +4560,7 @@
     <w:rsid w:val="00706790"/>
     <w:rsid w:val="00922D92"/>
     <w:rsid w:val="00A9731E"/>
+    <w:rsid w:val="00C2489D"/>
     <w:rsid w:val="00CD40BF"/>
     <w:rsid w:val="00DD25D4"/>
     <w:rsid w:val="00F31207"/>
@@ -5349,7 +5347,7 @@
 </file>
 
 <file path=customXml/itemProps2.xml><?xml version="1.0" encoding="utf-8"?>
-<ds:datastoreItem xmlns:ds="http://schemas.openxmlformats.org/officeDocument/2006/customXml" ds:itemID="{0BE83093-3BA7-4DE5-9DB1-2FF7A95FAE9E}">
+<ds:datastoreItem xmlns:ds="http://schemas.openxmlformats.org/officeDocument/2006/customXml" ds:itemID="{5C01D145-23C1-46A2-9F4A-BF3F79400303}">
   <ds:schemaRefs>
     <ds:schemaRef ds:uri="http://schemas.openxmlformats.org/officeDocument/2006/bibliography"/>
   </ds:schemaRefs>

</xml_diff>